<commit_message>
ER eredua eta modelo erlazionala sartuta
</commit_message>
<xml_diff>
--- a/ER eredua eta normalizazioak.docx
+++ b/ER eredua eta normalizazioak.docx
@@ -2841,777 +2841,28 @@
     <w:p/>
     <w:p/>
     <w:p/>
-    <w:p/>
+    <w:p>
+      <w:pPr>
+        <w:rPr>
+          <w:u w:val="single"/>
+        </w:rPr>
+      </w:pPr>
+      <w:bookmarkStart w:id="0" w:name="_GoBack"/>
+      <w:bookmarkEnd w:id="0"/>
+    </w:p>
     <w:p/>
     <w:p/>
     <w:p>
-      <w:pPr>
-        <w:spacing w:after="0" w:line="240" w:lineRule="auto"/>
-        <w:rPr>
-          <w:rFonts w:ascii="Times New Roman" w:eastAsia="Times New Roman" w:hAnsi="Times New Roman" w:cs="Times New Roman"/>
-          <w:sz w:val="24"/>
-          <w:szCs w:val="24"/>
-          <w:lang w:eastAsia="es-ES"/>
-        </w:rPr>
-      </w:pPr>
-      <w:r>
-        <w:rPr>
-          <w:rFonts w:ascii="Arial" w:eastAsia="Times New Roman" w:hAnsi="Arial" w:cs="Arial"/>
-          <w:b/>
-          <w:bCs/>
-          <w:color w:val="000000"/>
-          <w:sz w:val="24"/>
-          <w:szCs w:val="24"/>
-          <w:lang w:eastAsia="es-ES"/>
-        </w:rPr>
-        <w:t>EREDU ERLAZIONALA:</w:t>
-      </w:r>
-    </w:p>
-    <w:p>
-      <w:pPr>
-        <w:spacing w:after="0" w:line="240" w:lineRule="auto"/>
-        <w:rPr>
-          <w:rFonts w:ascii="Times New Roman" w:eastAsia="Times New Roman" w:hAnsi="Times New Roman" w:cs="Times New Roman"/>
-          <w:sz w:val="24"/>
-          <w:szCs w:val="24"/>
-          <w:lang w:eastAsia="es-ES"/>
-        </w:rPr>
-      </w:pPr>
-    </w:p>
-    <w:p>
-      <w:pPr>
-        <w:spacing w:after="0" w:line="240" w:lineRule="auto"/>
-        <w:rPr>
-          <w:rFonts w:ascii="Times New Roman" w:eastAsia="Times New Roman" w:hAnsi="Times New Roman" w:cs="Times New Roman"/>
-          <w:sz w:val="24"/>
-          <w:szCs w:val="24"/>
-          <w:lang w:eastAsia="es-ES"/>
-        </w:rPr>
-      </w:pPr>
-      <w:r>
-        <w:rPr>
-          <w:rFonts w:ascii="Arial" w:eastAsia="Times New Roman" w:hAnsi="Arial" w:cs="Arial"/>
-          <w:b/>
-          <w:bCs/>
-          <w:color w:val="000000"/>
-          <w:lang w:eastAsia="es-ES"/>
-        </w:rPr>
-        <w:t>ERABILTZAILE</w:t>
-      </w:r>
-      <w:r>
-        <w:rPr>
-          <w:rFonts w:ascii="Arial" w:eastAsia="Times New Roman" w:hAnsi="Arial" w:cs="Arial"/>
-          <w:color w:val="000000"/>
-          <w:lang w:eastAsia="es-ES"/>
-        </w:rPr>
-        <w:t xml:space="preserve"> (</w:t>
-      </w:r>
-      <w:r>
-        <w:rPr>
-          <w:rFonts w:ascii="Arial" w:eastAsia="Times New Roman" w:hAnsi="Arial" w:cs="Arial"/>
-          <w:color w:val="000000"/>
-          <w:u w:val="single"/>
-          <w:lang w:eastAsia="es-ES"/>
-        </w:rPr>
-        <w:t>Id_erabiltzailea(PK)</w:t>
-      </w:r>
-      <w:r>
-        <w:rPr>
-          <w:rFonts w:ascii="Arial" w:eastAsia="Times New Roman" w:hAnsi="Arial" w:cs="Arial"/>
-          <w:color w:val="000000"/>
-          <w:lang w:eastAsia="es-ES"/>
-        </w:rPr>
-        <w:t>, izena(unique</w:t>
-      </w:r>
-      <w:proofErr w:type="gramStart"/>
-      <w:r>
-        <w:rPr>
-          <w:rFonts w:ascii="Arial" w:eastAsia="Times New Roman" w:hAnsi="Arial" w:cs="Arial"/>
-          <w:color w:val="000000"/>
-          <w:lang w:eastAsia="es-ES"/>
-        </w:rPr>
-        <w:t>),Abizena</w:t>
-      </w:r>
-      <w:proofErr w:type="gramEnd"/>
-      <w:r>
-        <w:rPr>
-          <w:rFonts w:ascii="Arial" w:eastAsia="Times New Roman" w:hAnsi="Arial" w:cs="Arial"/>
-          <w:color w:val="000000"/>
-          <w:lang w:eastAsia="es-ES"/>
-        </w:rPr>
-        <w:t xml:space="preserve">, NAN ,jaiotze-data, </w:t>
-      </w:r>
-      <w:proofErr w:type="spellStart"/>
-      <w:r>
-        <w:rPr>
-          <w:rFonts w:ascii="Arial" w:eastAsia="Times New Roman" w:hAnsi="Arial" w:cs="Arial"/>
-          <w:color w:val="000000"/>
-          <w:lang w:eastAsia="es-ES"/>
-        </w:rPr>
-        <w:t>sexua</w:t>
-      </w:r>
-      <w:proofErr w:type="spellEnd"/>
-      <w:r>
-        <w:rPr>
-          <w:rFonts w:ascii="Arial" w:eastAsia="Times New Roman" w:hAnsi="Arial" w:cs="Arial"/>
-          <w:color w:val="000000"/>
-          <w:lang w:eastAsia="es-ES"/>
-        </w:rPr>
-        <w:t xml:space="preserve"> ,</w:t>
-      </w:r>
-      <w:proofErr w:type="spellStart"/>
-      <w:r>
-        <w:rPr>
-          <w:rFonts w:ascii="Arial" w:eastAsia="Times New Roman" w:hAnsi="Arial" w:cs="Arial"/>
-          <w:color w:val="000000"/>
-          <w:lang w:eastAsia="es-ES"/>
-        </w:rPr>
-        <w:t>pasahitza</w:t>
-      </w:r>
-      <w:proofErr w:type="spellEnd"/>
-      <w:r>
-        <w:rPr>
-          <w:rFonts w:ascii="Arial" w:eastAsia="Times New Roman" w:hAnsi="Arial" w:cs="Arial"/>
-          <w:color w:val="000000"/>
-          <w:lang w:eastAsia="es-ES"/>
-        </w:rPr>
-        <w:t>)</w:t>
-      </w:r>
-    </w:p>
-    <w:p>
-      <w:pPr>
-        <w:spacing w:after="0" w:line="240" w:lineRule="auto"/>
-        <w:rPr>
-          <w:rFonts w:ascii="Times New Roman" w:eastAsia="Times New Roman" w:hAnsi="Times New Roman" w:cs="Times New Roman"/>
-          <w:sz w:val="24"/>
-          <w:szCs w:val="24"/>
-          <w:lang w:eastAsia="es-ES"/>
-        </w:rPr>
-      </w:pPr>
-    </w:p>
-    <w:p>
-      <w:pPr>
-        <w:spacing w:after="0" w:line="240" w:lineRule="auto"/>
-        <w:rPr>
-          <w:rFonts w:ascii="Times New Roman" w:eastAsia="Times New Roman" w:hAnsi="Times New Roman" w:cs="Times New Roman"/>
-          <w:sz w:val="24"/>
-          <w:szCs w:val="24"/>
-          <w:lang w:eastAsia="es-ES"/>
-        </w:rPr>
-      </w:pPr>
-      <w:r>
-        <w:rPr>
-          <w:rFonts w:ascii="Arial" w:eastAsia="Times New Roman" w:hAnsi="Arial" w:cs="Arial"/>
-          <w:b/>
-          <w:bCs/>
-          <w:color w:val="000000"/>
-          <w:lang w:eastAsia="es-ES"/>
-        </w:rPr>
-        <w:t xml:space="preserve">EROSKETA </w:t>
-      </w:r>
-      <w:r>
-        <w:rPr>
-          <w:rFonts w:ascii="Arial" w:eastAsia="Times New Roman" w:hAnsi="Arial" w:cs="Arial"/>
-          <w:color w:val="000000"/>
-          <w:lang w:eastAsia="es-ES"/>
-        </w:rPr>
-        <w:t>(</w:t>
-      </w:r>
-      <w:r>
-        <w:rPr>
-          <w:rFonts w:ascii="Arial" w:eastAsia="Times New Roman" w:hAnsi="Arial" w:cs="Arial"/>
-          <w:color w:val="000000"/>
-          <w:u w:val="single"/>
-          <w:lang w:eastAsia="es-ES"/>
-        </w:rPr>
-        <w:t>Id_erosketa(PK</w:t>
-      </w:r>
-      <w:proofErr w:type="gramStart"/>
-      <w:r>
-        <w:rPr>
-          <w:rFonts w:ascii="Arial" w:eastAsia="Times New Roman" w:hAnsi="Arial" w:cs="Arial"/>
-          <w:color w:val="000000"/>
-          <w:u w:val="single"/>
-          <w:lang w:eastAsia="es-ES"/>
-        </w:rPr>
-        <w:t>)</w:t>
-      </w:r>
-      <w:r>
-        <w:rPr>
-          <w:rFonts w:ascii="Arial" w:eastAsia="Times New Roman" w:hAnsi="Arial" w:cs="Arial"/>
-          <w:color w:val="000000"/>
-          <w:lang w:eastAsia="es-ES"/>
-        </w:rPr>
-        <w:t xml:space="preserve"> ,prezioa</w:t>
-      </w:r>
-      <w:proofErr w:type="gramEnd"/>
-      <w:r>
-        <w:rPr>
-          <w:rFonts w:ascii="Arial" w:eastAsia="Times New Roman" w:hAnsi="Arial" w:cs="Arial"/>
-          <w:color w:val="000000"/>
-          <w:lang w:eastAsia="es-ES"/>
-        </w:rPr>
-        <w:t>,erabiltzaile_izena, id_erabiltzaile(fk)</w:t>
-      </w:r>
-      <w:r>
-        <w:rPr>
-          <w:rFonts w:ascii="Arial" w:eastAsia="Times New Roman" w:hAnsi="Arial" w:cs="Arial"/>
-          <w:color w:val="000000"/>
-          <w:u w:val="single"/>
-          <w:lang w:eastAsia="es-ES"/>
-        </w:rPr>
-        <w:t>)</w:t>
-      </w:r>
-    </w:p>
-    <w:p>
-      <w:pPr>
-        <w:spacing w:after="0" w:line="240" w:lineRule="auto"/>
-        <w:rPr>
-          <w:rFonts w:ascii="Times New Roman" w:eastAsia="Times New Roman" w:hAnsi="Times New Roman" w:cs="Times New Roman"/>
-          <w:sz w:val="24"/>
-          <w:szCs w:val="24"/>
-          <w:lang w:eastAsia="es-ES"/>
-        </w:rPr>
-      </w:pPr>
-    </w:p>
-    <w:p>
-      <w:pPr>
-        <w:spacing w:after="0" w:line="240" w:lineRule="auto"/>
-        <w:rPr>
-          <w:rFonts w:ascii="Times New Roman" w:eastAsia="Times New Roman" w:hAnsi="Times New Roman" w:cs="Times New Roman"/>
-          <w:sz w:val="24"/>
-          <w:szCs w:val="24"/>
-          <w:lang w:eastAsia="es-ES"/>
-        </w:rPr>
-      </w:pPr>
-      <w:r>
-        <w:rPr>
-          <w:rFonts w:ascii="Arial" w:eastAsia="Times New Roman" w:hAnsi="Arial" w:cs="Arial"/>
-          <w:b/>
-          <w:bCs/>
-          <w:color w:val="000000"/>
-          <w:lang w:eastAsia="es-ES"/>
-        </w:rPr>
-        <w:t xml:space="preserve">SARRERA </w:t>
-      </w:r>
-      <w:r>
-        <w:rPr>
-          <w:rFonts w:ascii="Arial" w:eastAsia="Times New Roman" w:hAnsi="Arial" w:cs="Arial"/>
-          <w:color w:val="000000"/>
-          <w:lang w:eastAsia="es-ES"/>
-        </w:rPr>
-        <w:t>(</w:t>
-      </w:r>
-      <w:r>
-        <w:rPr>
-          <w:rFonts w:ascii="Arial" w:eastAsia="Times New Roman" w:hAnsi="Arial" w:cs="Arial"/>
-          <w:color w:val="000000"/>
-          <w:u w:val="single"/>
-          <w:lang w:eastAsia="es-ES"/>
-        </w:rPr>
-        <w:t>Id_</w:t>
-      </w:r>
-      <w:proofErr w:type="gramStart"/>
-      <w:r>
-        <w:rPr>
-          <w:rFonts w:ascii="Arial" w:eastAsia="Times New Roman" w:hAnsi="Arial" w:cs="Arial"/>
-          <w:color w:val="000000"/>
-          <w:u w:val="single"/>
-          <w:lang w:eastAsia="es-ES"/>
-        </w:rPr>
-        <w:t>sarrera(</w:t>
-      </w:r>
-      <w:proofErr w:type="gramEnd"/>
-      <w:r>
-        <w:rPr>
-          <w:rFonts w:ascii="Arial" w:eastAsia="Times New Roman" w:hAnsi="Arial" w:cs="Arial"/>
-          <w:color w:val="000000"/>
-          <w:u w:val="single"/>
-          <w:lang w:eastAsia="es-ES"/>
-        </w:rPr>
-        <w:t>PK )</w:t>
-      </w:r>
-      <w:r>
-        <w:rPr>
-          <w:rFonts w:ascii="Arial" w:eastAsia="Times New Roman" w:hAnsi="Arial" w:cs="Arial"/>
-          <w:color w:val="000000"/>
-          <w:lang w:eastAsia="es-ES"/>
-        </w:rPr>
-        <w:t>,</w:t>
-      </w:r>
-      <w:r>
-        <w:rPr>
-          <w:rFonts w:ascii="Arial" w:eastAsia="Times New Roman" w:hAnsi="Arial" w:cs="Arial"/>
-          <w:color w:val="000000"/>
-          <w:u w:val="single"/>
-          <w:lang w:eastAsia="es-ES"/>
-        </w:rPr>
-        <w:t>Id_erosketa(FK),</w:t>
-      </w:r>
-      <w:r>
-        <w:rPr>
-          <w:rFonts w:ascii="Arial" w:eastAsia="Times New Roman" w:hAnsi="Arial" w:cs="Arial"/>
-          <w:color w:val="000000"/>
-          <w:lang w:eastAsia="es-ES"/>
-        </w:rPr>
-        <w:t>film_izena,prezioa,id_saioa(fk))</w:t>
-      </w:r>
-    </w:p>
-    <w:p>
-      <w:pPr>
-        <w:spacing w:after="0" w:line="240" w:lineRule="auto"/>
-        <w:rPr>
-          <w:rFonts w:ascii="Times New Roman" w:eastAsia="Times New Roman" w:hAnsi="Times New Roman" w:cs="Times New Roman"/>
-          <w:sz w:val="24"/>
-          <w:szCs w:val="24"/>
-          <w:lang w:eastAsia="es-ES"/>
-        </w:rPr>
-      </w:pPr>
-    </w:p>
-    <w:p>
-      <w:pPr>
-        <w:spacing w:after="0" w:line="240" w:lineRule="auto"/>
-        <w:rPr>
-          <w:rFonts w:ascii="Times New Roman" w:eastAsia="Times New Roman" w:hAnsi="Times New Roman" w:cs="Times New Roman"/>
-          <w:sz w:val="24"/>
-          <w:szCs w:val="24"/>
-          <w:lang w:eastAsia="es-ES"/>
-        </w:rPr>
-      </w:pPr>
-      <w:r>
-        <w:rPr>
-          <w:rFonts w:ascii="Arial" w:eastAsia="Times New Roman" w:hAnsi="Arial" w:cs="Arial"/>
-          <w:b/>
-          <w:bCs/>
-          <w:color w:val="000000"/>
-          <w:lang w:eastAsia="es-ES"/>
-        </w:rPr>
-        <w:t xml:space="preserve">SAIOA </w:t>
-      </w:r>
-      <w:r>
-        <w:rPr>
-          <w:rFonts w:ascii="Arial" w:eastAsia="Times New Roman" w:hAnsi="Arial" w:cs="Arial"/>
-          <w:color w:val="000000"/>
-          <w:lang w:eastAsia="es-ES"/>
-        </w:rPr>
-        <w:t>(</w:t>
-      </w:r>
-      <w:r>
-        <w:rPr>
-          <w:rFonts w:ascii="Arial" w:eastAsia="Times New Roman" w:hAnsi="Arial" w:cs="Arial"/>
-          <w:color w:val="000000"/>
-          <w:u w:val="single"/>
-          <w:lang w:eastAsia="es-ES"/>
-        </w:rPr>
-        <w:t>Id_saioa(pk</w:t>
-      </w:r>
-      <w:proofErr w:type="gramStart"/>
-      <w:r>
-        <w:rPr>
-          <w:rFonts w:ascii="Arial" w:eastAsia="Times New Roman" w:hAnsi="Arial" w:cs="Arial"/>
-          <w:color w:val="000000"/>
-          <w:u w:val="single"/>
-          <w:lang w:eastAsia="es-ES"/>
-        </w:rPr>
-        <w:t>)</w:t>
-      </w:r>
-      <w:r>
-        <w:rPr>
-          <w:rFonts w:ascii="Arial" w:eastAsia="Times New Roman" w:hAnsi="Arial" w:cs="Arial"/>
-          <w:color w:val="000000"/>
-          <w:lang w:eastAsia="es-ES"/>
-        </w:rPr>
-        <w:t>,</w:t>
-      </w:r>
-      <w:proofErr w:type="spellStart"/>
-      <w:r>
-        <w:rPr>
-          <w:rFonts w:ascii="Arial" w:eastAsia="Times New Roman" w:hAnsi="Arial" w:cs="Arial"/>
-          <w:color w:val="000000"/>
-          <w:lang w:eastAsia="es-ES"/>
-        </w:rPr>
-        <w:t>data</w:t>
-      </w:r>
-      <w:proofErr w:type="gramEnd"/>
-      <w:r>
-        <w:rPr>
-          <w:rFonts w:ascii="Arial" w:eastAsia="Times New Roman" w:hAnsi="Arial" w:cs="Arial"/>
-          <w:color w:val="000000"/>
-          <w:lang w:eastAsia="es-ES"/>
-        </w:rPr>
-        <w:t>,Hasiera-ordua</w:t>
-      </w:r>
-      <w:proofErr w:type="spellEnd"/>
-      <w:r>
-        <w:rPr>
-          <w:rFonts w:ascii="Arial" w:eastAsia="Times New Roman" w:hAnsi="Arial" w:cs="Arial"/>
-          <w:color w:val="000000"/>
-          <w:lang w:eastAsia="es-ES"/>
-        </w:rPr>
-        <w:t>)</w:t>
-      </w:r>
-    </w:p>
-    <w:p>
-      <w:pPr>
-        <w:spacing w:after="0" w:line="240" w:lineRule="auto"/>
-        <w:rPr>
-          <w:rFonts w:ascii="Times New Roman" w:eastAsia="Times New Roman" w:hAnsi="Times New Roman" w:cs="Times New Roman"/>
-          <w:sz w:val="24"/>
-          <w:szCs w:val="24"/>
-          <w:lang w:eastAsia="es-ES"/>
-        </w:rPr>
-      </w:pPr>
-    </w:p>
-    <w:p>
-      <w:pPr>
-        <w:spacing w:after="0" w:line="240" w:lineRule="auto"/>
-        <w:rPr>
-          <w:rFonts w:ascii="Times New Roman" w:eastAsia="Times New Roman" w:hAnsi="Times New Roman" w:cs="Times New Roman"/>
-          <w:sz w:val="24"/>
-          <w:szCs w:val="24"/>
-          <w:lang w:eastAsia="es-ES"/>
-        </w:rPr>
-      </w:pPr>
-      <w:r>
-        <w:rPr>
-          <w:rFonts w:ascii="Arial" w:eastAsia="Times New Roman" w:hAnsi="Arial" w:cs="Arial"/>
-          <w:b/>
-          <w:bCs/>
-          <w:color w:val="000000"/>
-          <w:lang w:eastAsia="es-ES"/>
-        </w:rPr>
-        <w:t>ARETO-FILMA-</w:t>
-      </w:r>
-      <w:proofErr w:type="gramStart"/>
-      <w:r>
-        <w:rPr>
-          <w:rFonts w:ascii="Arial" w:eastAsia="Times New Roman" w:hAnsi="Arial" w:cs="Arial"/>
-          <w:b/>
-          <w:bCs/>
-          <w:color w:val="000000"/>
-          <w:lang w:eastAsia="es-ES"/>
-        </w:rPr>
-        <w:t>SAIO</w:t>
-      </w:r>
-      <w:r>
-        <w:rPr>
-          <w:rFonts w:ascii="Arial" w:eastAsia="Times New Roman" w:hAnsi="Arial" w:cs="Arial"/>
-          <w:color w:val="000000"/>
-          <w:u w:val="single"/>
-          <w:lang w:eastAsia="es-ES"/>
-        </w:rPr>
-        <w:t>(</w:t>
-      </w:r>
-      <w:proofErr w:type="gramEnd"/>
-      <w:r>
-        <w:rPr>
-          <w:rFonts w:ascii="Arial" w:eastAsia="Times New Roman" w:hAnsi="Arial" w:cs="Arial"/>
-          <w:color w:val="000000"/>
-          <w:u w:val="single"/>
-          <w:lang w:eastAsia="es-ES"/>
-        </w:rPr>
-        <w:t>id zinema(FK)</w:t>
-      </w:r>
-      <w:r>
-        <w:rPr>
-          <w:rFonts w:ascii="Arial" w:eastAsia="Times New Roman" w:hAnsi="Arial" w:cs="Arial"/>
-          <w:color w:val="000000"/>
-          <w:lang w:eastAsia="es-ES"/>
-        </w:rPr>
-        <w:t>,</w:t>
-      </w:r>
-      <w:r>
-        <w:rPr>
-          <w:rFonts w:ascii="Arial" w:eastAsia="Times New Roman" w:hAnsi="Arial" w:cs="Arial"/>
-          <w:color w:val="000000"/>
-          <w:u w:val="single"/>
-          <w:lang w:eastAsia="es-ES"/>
-        </w:rPr>
-        <w:t>Id_areto(FK),</w:t>
-      </w:r>
-      <w:r>
-        <w:rPr>
-          <w:rFonts w:ascii="Arial" w:eastAsia="Times New Roman" w:hAnsi="Arial" w:cs="Arial"/>
-          <w:color w:val="000000"/>
-          <w:lang w:eastAsia="es-ES"/>
-        </w:rPr>
-        <w:t>Id_filma(FK)</w:t>
-      </w:r>
-      <w:r>
-        <w:rPr>
-          <w:rFonts w:ascii="Arial" w:eastAsia="Times New Roman" w:hAnsi="Arial" w:cs="Arial"/>
-          <w:color w:val="000000"/>
-          <w:u w:val="single"/>
-          <w:lang w:eastAsia="es-ES"/>
-        </w:rPr>
-        <w:t>,Id_saioa(FK)</w:t>
-      </w:r>
-      <w:r>
-        <w:rPr>
-          <w:rFonts w:ascii="Arial" w:eastAsia="Times New Roman" w:hAnsi="Arial" w:cs="Arial"/>
-          <w:color w:val="000000"/>
-          <w:lang w:eastAsia="es-ES"/>
-        </w:rPr>
-        <w:t>)</w:t>
-      </w:r>
-    </w:p>
-    <w:p>
-      <w:pPr>
-        <w:spacing w:after="0" w:line="240" w:lineRule="auto"/>
-        <w:rPr>
-          <w:rFonts w:ascii="Times New Roman" w:eastAsia="Times New Roman" w:hAnsi="Times New Roman" w:cs="Times New Roman"/>
-          <w:sz w:val="24"/>
-          <w:szCs w:val="24"/>
-          <w:lang w:eastAsia="es-ES"/>
-        </w:rPr>
-      </w:pPr>
-    </w:p>
-    <w:p>
-      <w:pPr>
-        <w:spacing w:after="0" w:line="240" w:lineRule="auto"/>
-        <w:rPr>
-          <w:rFonts w:ascii="Times New Roman" w:eastAsia="Times New Roman" w:hAnsi="Times New Roman" w:cs="Times New Roman"/>
-          <w:sz w:val="24"/>
-          <w:szCs w:val="24"/>
-          <w:lang w:eastAsia="es-ES"/>
-        </w:rPr>
-      </w:pPr>
-      <w:r>
-        <w:rPr>
-          <w:rFonts w:ascii="Arial" w:eastAsia="Times New Roman" w:hAnsi="Arial" w:cs="Arial"/>
-          <w:b/>
-          <w:bCs/>
-          <w:color w:val="000000"/>
-          <w:lang w:eastAsia="es-ES"/>
-        </w:rPr>
-        <w:t>ZINEMA</w:t>
-      </w:r>
-      <w:r>
-        <w:rPr>
-          <w:rFonts w:ascii="Arial" w:eastAsia="Times New Roman" w:hAnsi="Arial" w:cs="Arial"/>
-          <w:color w:val="000000"/>
-          <w:lang w:eastAsia="es-ES"/>
-        </w:rPr>
-        <w:t>(</w:t>
-      </w:r>
-      <w:r>
-        <w:rPr>
-          <w:rFonts w:ascii="Arial" w:eastAsia="Times New Roman" w:hAnsi="Arial" w:cs="Arial"/>
-          <w:color w:val="000000"/>
-          <w:u w:val="single"/>
-          <w:lang w:eastAsia="es-ES"/>
-        </w:rPr>
-        <w:t>Id_Zinema(PK</w:t>
-      </w:r>
-      <w:proofErr w:type="gramStart"/>
-      <w:r>
-        <w:rPr>
-          <w:rFonts w:ascii="Arial" w:eastAsia="Times New Roman" w:hAnsi="Arial" w:cs="Arial"/>
-          <w:color w:val="000000"/>
-          <w:u w:val="single"/>
-          <w:lang w:eastAsia="es-ES"/>
-        </w:rPr>
-        <w:t>)</w:t>
-      </w:r>
-      <w:r>
-        <w:rPr>
-          <w:rFonts w:ascii="Arial" w:eastAsia="Times New Roman" w:hAnsi="Arial" w:cs="Arial"/>
-          <w:color w:val="000000"/>
-          <w:lang w:eastAsia="es-ES"/>
-        </w:rPr>
-        <w:t>,Areto</w:t>
-      </w:r>
-      <w:proofErr w:type="gramEnd"/>
-      <w:r>
-        <w:rPr>
-          <w:rFonts w:ascii="Arial" w:eastAsia="Times New Roman" w:hAnsi="Arial" w:cs="Arial"/>
-          <w:color w:val="000000"/>
-          <w:lang w:eastAsia="es-ES"/>
-        </w:rPr>
-        <w:t>-kopurua,Ordutegia,Kokapena)</w:t>
-      </w:r>
-    </w:p>
-    <w:p>
-      <w:pPr>
-        <w:spacing w:after="0" w:line="240" w:lineRule="auto"/>
-        <w:rPr>
-          <w:rFonts w:ascii="Times New Roman" w:eastAsia="Times New Roman" w:hAnsi="Times New Roman" w:cs="Times New Roman"/>
-          <w:sz w:val="24"/>
-          <w:szCs w:val="24"/>
-          <w:lang w:eastAsia="es-ES"/>
-        </w:rPr>
-      </w:pPr>
-    </w:p>
-    <w:p>
-      <w:pPr>
-        <w:spacing w:after="0" w:line="240" w:lineRule="auto"/>
-        <w:rPr>
-          <w:rFonts w:ascii="Times New Roman" w:eastAsia="Times New Roman" w:hAnsi="Times New Roman" w:cs="Times New Roman"/>
-          <w:sz w:val="24"/>
-          <w:szCs w:val="24"/>
-          <w:lang w:eastAsia="es-ES"/>
-        </w:rPr>
-      </w:pPr>
-      <w:r>
-        <w:rPr>
-          <w:rFonts w:ascii="Arial" w:eastAsia="Times New Roman" w:hAnsi="Arial" w:cs="Arial"/>
-          <w:b/>
-          <w:bCs/>
-          <w:color w:val="000000"/>
-          <w:lang w:eastAsia="es-ES"/>
-        </w:rPr>
-        <w:t xml:space="preserve">ARETO </w:t>
-      </w:r>
-      <w:r>
-        <w:rPr>
-          <w:rFonts w:ascii="Arial" w:eastAsia="Times New Roman" w:hAnsi="Arial" w:cs="Arial"/>
-          <w:color w:val="000000"/>
-          <w:lang w:eastAsia="es-ES"/>
-        </w:rPr>
-        <w:t>(</w:t>
-      </w:r>
-      <w:r>
-        <w:rPr>
-          <w:rFonts w:ascii="Arial" w:eastAsia="Times New Roman" w:hAnsi="Arial" w:cs="Arial"/>
-          <w:color w:val="000000"/>
-          <w:u w:val="single"/>
-          <w:lang w:eastAsia="es-ES"/>
-        </w:rPr>
-        <w:t>Id_areto(PK</w:t>
-      </w:r>
-      <w:proofErr w:type="gramStart"/>
-      <w:r>
-        <w:rPr>
-          <w:rFonts w:ascii="Arial" w:eastAsia="Times New Roman" w:hAnsi="Arial" w:cs="Arial"/>
-          <w:color w:val="000000"/>
-          <w:u w:val="single"/>
-          <w:lang w:eastAsia="es-ES"/>
-        </w:rPr>
-        <w:t>)</w:t>
-      </w:r>
-      <w:r>
-        <w:rPr>
-          <w:rFonts w:ascii="Arial" w:eastAsia="Times New Roman" w:hAnsi="Arial" w:cs="Arial"/>
-          <w:color w:val="000000"/>
-          <w:lang w:eastAsia="es-ES"/>
-        </w:rPr>
-        <w:t>,</w:t>
-      </w:r>
-      <w:r>
-        <w:rPr>
-          <w:rFonts w:ascii="Arial" w:eastAsia="Times New Roman" w:hAnsi="Arial" w:cs="Arial"/>
-          <w:color w:val="000000"/>
-          <w:u w:val="single"/>
-          <w:lang w:eastAsia="es-ES"/>
-        </w:rPr>
-        <w:t>Id</w:t>
-      </w:r>
-      <w:proofErr w:type="gramEnd"/>
-      <w:r>
-        <w:rPr>
-          <w:rFonts w:ascii="Arial" w:eastAsia="Times New Roman" w:hAnsi="Arial" w:cs="Arial"/>
-          <w:color w:val="000000"/>
-          <w:u w:val="single"/>
-          <w:lang w:eastAsia="es-ES"/>
-        </w:rPr>
-        <w:t>_zinema(FK)</w:t>
-      </w:r>
-      <w:r>
-        <w:rPr>
-          <w:rFonts w:ascii="Arial" w:eastAsia="Times New Roman" w:hAnsi="Arial" w:cs="Arial"/>
-          <w:color w:val="000000"/>
-          <w:lang w:eastAsia="es-ES"/>
-        </w:rPr>
-        <w:t>,izena)</w:t>
-      </w:r>
-    </w:p>
-    <w:p>
-      <w:pPr>
-        <w:spacing w:after="0" w:line="240" w:lineRule="auto"/>
-        <w:rPr>
-          <w:rFonts w:ascii="Times New Roman" w:eastAsia="Times New Roman" w:hAnsi="Times New Roman" w:cs="Times New Roman"/>
-          <w:sz w:val="24"/>
-          <w:szCs w:val="24"/>
-          <w:lang w:eastAsia="es-ES"/>
-        </w:rPr>
-      </w:pPr>
-    </w:p>
-    <w:p>
-      <w:pPr>
-        <w:spacing w:after="0" w:line="240" w:lineRule="auto"/>
-        <w:rPr>
-          <w:rFonts w:ascii="Times New Roman" w:eastAsia="Times New Roman" w:hAnsi="Times New Roman" w:cs="Times New Roman"/>
-          <w:sz w:val="24"/>
-          <w:szCs w:val="24"/>
-          <w:lang w:eastAsia="es-ES"/>
-        </w:rPr>
-      </w:pPr>
-      <w:r>
-        <w:rPr>
-          <w:rFonts w:ascii="Arial" w:eastAsia="Times New Roman" w:hAnsi="Arial" w:cs="Arial"/>
-          <w:b/>
-          <w:bCs/>
-          <w:color w:val="000000"/>
-          <w:lang w:eastAsia="es-ES"/>
-        </w:rPr>
-        <w:t xml:space="preserve">FILMA </w:t>
-      </w:r>
-      <w:proofErr w:type="gramStart"/>
-      <w:r>
-        <w:rPr>
-          <w:rFonts w:ascii="Arial" w:eastAsia="Times New Roman" w:hAnsi="Arial" w:cs="Arial"/>
-          <w:color w:val="000000"/>
-          <w:lang w:eastAsia="es-ES"/>
-        </w:rPr>
-        <w:t>(</w:t>
-      </w:r>
-      <w:r>
-        <w:rPr>
-          <w:rFonts w:ascii="Arial" w:eastAsia="Times New Roman" w:hAnsi="Arial" w:cs="Arial"/>
-          <w:color w:val="000000"/>
-          <w:u w:val="single"/>
-          <w:lang w:eastAsia="es-ES"/>
-        </w:rPr>
-        <w:t xml:space="preserve"> Id</w:t>
-      </w:r>
-      <w:proofErr w:type="gramEnd"/>
-      <w:r>
-        <w:rPr>
-          <w:rFonts w:ascii="Arial" w:eastAsia="Times New Roman" w:hAnsi="Arial" w:cs="Arial"/>
-          <w:color w:val="000000"/>
-          <w:u w:val="single"/>
-          <w:lang w:eastAsia="es-ES"/>
-        </w:rPr>
-        <w:t>_filma(pk)</w:t>
-      </w:r>
-      <w:r>
-        <w:rPr>
-          <w:rFonts w:ascii="Arial" w:eastAsia="Times New Roman" w:hAnsi="Arial" w:cs="Arial"/>
-          <w:color w:val="000000"/>
-          <w:lang w:eastAsia="es-ES"/>
-        </w:rPr>
-        <w:t>,izena,generoa,iraupena,prezioa) </w:t>
-      </w:r>
-    </w:p>
-    <w:p>
       <w:r>
         <w:rPr>
           <w:noProof/>
           <w:lang w:eastAsia="es-ES"/>
         </w:rPr>
         <w:drawing>
-          <wp:anchor distT="0" distB="0" distL="114300" distR="114300" simplePos="0" relativeHeight="251659264" behindDoc="0" locked="0" layoutInCell="1" allowOverlap="1" wp14:anchorId="1BC6FC3B" wp14:editId="3BC7352E">
-            <wp:simplePos x="0" y="0"/>
-            <wp:positionH relativeFrom="column">
-              <wp:posOffset>-445135</wp:posOffset>
-            </wp:positionH>
-            <wp:positionV relativeFrom="paragraph">
-              <wp:posOffset>236855</wp:posOffset>
-            </wp:positionV>
-            <wp:extent cx="5400040" cy="2968625"/>
-            <wp:effectExtent l="0" t="0" r="0" b="3175"/>
-            <wp:wrapSquare wrapText="bothSides"/>
-            <wp:docPr id="2" name="Imagen 2"/>
+          <wp:inline distT="0" distB="0" distL="0" distR="0" wp14:anchorId="355CCC90" wp14:editId="3BDB11BC">
+            <wp:extent cx="5400040" cy="2957195"/>
+            <wp:effectExtent l="0" t="0" r="0" b="0"/>
+            <wp:docPr id="3" name="Imagen 3"/>
             <wp:cNvGraphicFramePr>
               <a:graphicFrameLocks xmlns:a="http://schemas.openxmlformats.org/drawingml/2006/main" noChangeAspect="1"/>
             </wp:cNvGraphicFramePr>
@@ -3623,13 +2874,7 @@
                     <pic:cNvPicPr/>
                   </pic:nvPicPr>
                   <pic:blipFill>
-                    <a:blip r:embed="rId7">
-                      <a:extLst>
-                        <a:ext uri="{28A0092B-C50C-407E-A947-70E740481C1C}">
-                          <a14:useLocalDpi xmlns:a14="http://schemas.microsoft.com/office/drawing/2010/main" val="0"/>
-                        </a:ext>
-                      </a:extLst>
-                    </a:blip>
+                    <a:blip r:embed="rId7"/>
                     <a:stretch>
                       <a:fillRect/>
                     </a:stretch>
@@ -3637,7 +2882,7 @@
                   <pic:spPr>
                     <a:xfrm>
                       <a:off x="0" y="0"/>
-                      <a:ext cx="5400040" cy="2968625"/>
+                      <a:ext cx="5400040" cy="2957195"/>
                     </a:xfrm>
                     <a:prstGeom prst="rect">
                       <a:avLst/>
@@ -3646,7 +2891,7 @@
                 </pic:pic>
               </a:graphicData>
             </a:graphic>
-          </wp:anchor>
+          </wp:inline>
         </w:drawing>
       </w:r>
     </w:p>
@@ -3812,2653 +3057,6 @@
           <w:rFonts w:ascii="Arial" w:eastAsia="Times New Roman" w:hAnsi="Arial" w:cs="Arial"/>
           <w:b/>
           <w:bCs/>
-          <w:color w:val="000000"/>
-          <w:lang w:eastAsia="es-ES"/>
-        </w:rPr>
-      </w:pPr>
-    </w:p>
-    <w:p>
-      <w:pPr>
-        <w:spacing w:after="0" w:line="240" w:lineRule="auto"/>
-        <w:rPr>
-          <w:rFonts w:ascii="Times New Roman" w:eastAsia="Times New Roman" w:hAnsi="Times New Roman" w:cs="Times New Roman"/>
-          <w:sz w:val="24"/>
-          <w:szCs w:val="24"/>
-          <w:lang w:eastAsia="es-ES"/>
-        </w:rPr>
-      </w:pPr>
-      <w:r>
-        <w:rPr>
-          <w:rFonts w:ascii="Arial" w:eastAsia="Times New Roman" w:hAnsi="Arial" w:cs="Arial"/>
-          <w:b/>
-          <w:bCs/>
-          <w:color w:val="000000"/>
-          <w:lang w:eastAsia="es-ES"/>
-        </w:rPr>
-        <w:lastRenderedPageBreak/>
-        <w:t>NORMALIZAZIOA</w:t>
-      </w:r>
-    </w:p>
-    <w:p>
-      <w:pPr>
-        <w:spacing w:after="0" w:line="240" w:lineRule="auto"/>
-        <w:rPr>
-          <w:rFonts w:ascii="Times New Roman" w:eastAsia="Times New Roman" w:hAnsi="Times New Roman" w:cs="Times New Roman"/>
-          <w:sz w:val="24"/>
-          <w:szCs w:val="24"/>
-          <w:lang w:eastAsia="es-ES"/>
-        </w:rPr>
-      </w:pPr>
-    </w:p>
-    <w:p>
-      <w:pPr>
-        <w:spacing w:after="0" w:line="240" w:lineRule="auto"/>
-        <w:rPr>
-          <w:rFonts w:ascii="Times New Roman" w:eastAsia="Times New Roman" w:hAnsi="Times New Roman" w:cs="Times New Roman"/>
-          <w:sz w:val="24"/>
-          <w:szCs w:val="24"/>
-          <w:lang w:eastAsia="es-ES"/>
-        </w:rPr>
-      </w:pPr>
-      <w:r>
-        <w:rPr>
-          <w:rFonts w:ascii="Arial" w:eastAsia="Times New Roman" w:hAnsi="Arial" w:cs="Arial"/>
-          <w:b/>
-          <w:bCs/>
-          <w:color w:val="000000"/>
-          <w:lang w:eastAsia="es-ES"/>
-        </w:rPr>
-        <w:t xml:space="preserve">1 FN </w:t>
-      </w:r>
-      <w:proofErr w:type="spellStart"/>
-      <w:r>
-        <w:rPr>
-          <w:rFonts w:ascii="Arial" w:eastAsia="Times New Roman" w:hAnsi="Arial" w:cs="Arial"/>
-          <w:b/>
-          <w:bCs/>
-          <w:color w:val="000000"/>
-          <w:lang w:eastAsia="es-ES"/>
-        </w:rPr>
-        <w:t>Balio</w:t>
-      </w:r>
-      <w:proofErr w:type="spellEnd"/>
-      <w:r>
-        <w:rPr>
-          <w:rFonts w:ascii="Arial" w:eastAsia="Times New Roman" w:hAnsi="Arial" w:cs="Arial"/>
-          <w:b/>
-          <w:bCs/>
-          <w:color w:val="000000"/>
-          <w:lang w:eastAsia="es-ES"/>
-        </w:rPr>
-        <w:t xml:space="preserve"> </w:t>
-      </w:r>
-      <w:proofErr w:type="spellStart"/>
-      <w:r>
-        <w:rPr>
-          <w:rFonts w:ascii="Arial" w:eastAsia="Times New Roman" w:hAnsi="Arial" w:cs="Arial"/>
-          <w:b/>
-          <w:bCs/>
-          <w:color w:val="000000"/>
-          <w:lang w:eastAsia="es-ES"/>
-        </w:rPr>
-        <w:t>guztiak</w:t>
-      </w:r>
-      <w:proofErr w:type="spellEnd"/>
-      <w:r>
-        <w:rPr>
-          <w:rFonts w:ascii="Arial" w:eastAsia="Times New Roman" w:hAnsi="Arial" w:cs="Arial"/>
-          <w:b/>
-          <w:bCs/>
-          <w:color w:val="000000"/>
-          <w:lang w:eastAsia="es-ES"/>
-        </w:rPr>
-        <w:t xml:space="preserve"> </w:t>
-      </w:r>
-      <w:proofErr w:type="spellStart"/>
-      <w:r>
-        <w:rPr>
-          <w:rFonts w:ascii="Arial" w:eastAsia="Times New Roman" w:hAnsi="Arial" w:cs="Arial"/>
-          <w:b/>
-          <w:bCs/>
-          <w:color w:val="000000"/>
-          <w:lang w:eastAsia="es-ES"/>
-        </w:rPr>
-        <w:t>atomikoak</w:t>
-      </w:r>
-      <w:proofErr w:type="spellEnd"/>
-      <w:r>
-        <w:rPr>
-          <w:rFonts w:ascii="Arial" w:eastAsia="Times New Roman" w:hAnsi="Arial" w:cs="Arial"/>
-          <w:b/>
-          <w:bCs/>
-          <w:color w:val="000000"/>
-          <w:lang w:eastAsia="es-ES"/>
-        </w:rPr>
-        <w:t xml:space="preserve"> </w:t>
-      </w:r>
-      <w:proofErr w:type="spellStart"/>
-      <w:r>
-        <w:rPr>
-          <w:rFonts w:ascii="Arial" w:eastAsia="Times New Roman" w:hAnsi="Arial" w:cs="Arial"/>
-          <w:b/>
-          <w:bCs/>
-          <w:color w:val="000000"/>
-          <w:lang w:eastAsia="es-ES"/>
-        </w:rPr>
-        <w:t>dira</w:t>
-      </w:r>
-      <w:proofErr w:type="spellEnd"/>
-    </w:p>
-    <w:p>
-      <w:pPr>
-        <w:spacing w:after="0" w:line="240" w:lineRule="auto"/>
-        <w:rPr>
-          <w:rFonts w:ascii="Times New Roman" w:eastAsia="Times New Roman" w:hAnsi="Times New Roman" w:cs="Times New Roman"/>
-          <w:sz w:val="24"/>
-          <w:szCs w:val="24"/>
-          <w:lang w:eastAsia="es-ES"/>
-        </w:rPr>
-      </w:pPr>
-    </w:p>
-    <w:p>
-      <w:pPr>
-        <w:spacing w:after="0" w:line="240" w:lineRule="auto"/>
-        <w:rPr>
-          <w:rFonts w:ascii="Times New Roman" w:eastAsia="Times New Roman" w:hAnsi="Times New Roman" w:cs="Times New Roman"/>
-          <w:sz w:val="24"/>
-          <w:szCs w:val="24"/>
-          <w:lang w:eastAsia="es-ES"/>
-        </w:rPr>
-      </w:pPr>
-      <w:r>
-        <w:rPr>
-          <w:rFonts w:ascii="Arial" w:eastAsia="Times New Roman" w:hAnsi="Arial" w:cs="Arial"/>
-          <w:b/>
-          <w:bCs/>
-          <w:color w:val="000000"/>
-          <w:lang w:eastAsia="es-ES"/>
-        </w:rPr>
-        <w:t>ERABILTZAILE</w:t>
-      </w:r>
-      <w:r>
-        <w:rPr>
-          <w:rFonts w:ascii="Arial" w:eastAsia="Times New Roman" w:hAnsi="Arial" w:cs="Arial"/>
-          <w:color w:val="000000"/>
-          <w:lang w:eastAsia="es-ES"/>
-        </w:rPr>
-        <w:t xml:space="preserve"> (</w:t>
-      </w:r>
-      <w:r>
-        <w:rPr>
-          <w:rFonts w:ascii="Arial" w:eastAsia="Times New Roman" w:hAnsi="Arial" w:cs="Arial"/>
-          <w:color w:val="000000"/>
-          <w:u w:val="single"/>
-          <w:lang w:eastAsia="es-ES"/>
-        </w:rPr>
-        <w:t>Id_erabiltzailea(PK)</w:t>
-      </w:r>
-      <w:r>
-        <w:rPr>
-          <w:rFonts w:ascii="Arial" w:eastAsia="Times New Roman" w:hAnsi="Arial" w:cs="Arial"/>
-          <w:color w:val="000000"/>
-          <w:lang w:eastAsia="es-ES"/>
-        </w:rPr>
-        <w:t>, izena(unique</w:t>
-      </w:r>
-      <w:proofErr w:type="gramStart"/>
-      <w:r>
-        <w:rPr>
-          <w:rFonts w:ascii="Arial" w:eastAsia="Times New Roman" w:hAnsi="Arial" w:cs="Arial"/>
-          <w:color w:val="000000"/>
-          <w:lang w:eastAsia="es-ES"/>
-        </w:rPr>
-        <w:t>),Abizena</w:t>
-      </w:r>
-      <w:proofErr w:type="gramEnd"/>
-      <w:r>
-        <w:rPr>
-          <w:rFonts w:ascii="Arial" w:eastAsia="Times New Roman" w:hAnsi="Arial" w:cs="Arial"/>
-          <w:color w:val="000000"/>
-          <w:lang w:eastAsia="es-ES"/>
-        </w:rPr>
-        <w:t xml:space="preserve">, NAN ,jaiotze-data, </w:t>
-      </w:r>
-      <w:proofErr w:type="spellStart"/>
-      <w:r>
-        <w:rPr>
-          <w:rFonts w:ascii="Arial" w:eastAsia="Times New Roman" w:hAnsi="Arial" w:cs="Arial"/>
-          <w:color w:val="000000"/>
-          <w:lang w:eastAsia="es-ES"/>
-        </w:rPr>
-        <w:t>sexua</w:t>
-      </w:r>
-      <w:proofErr w:type="spellEnd"/>
-      <w:r>
-        <w:rPr>
-          <w:rFonts w:ascii="Arial" w:eastAsia="Times New Roman" w:hAnsi="Arial" w:cs="Arial"/>
-          <w:color w:val="000000"/>
-          <w:lang w:eastAsia="es-ES"/>
-        </w:rPr>
-        <w:t xml:space="preserve"> ,</w:t>
-      </w:r>
-      <w:proofErr w:type="spellStart"/>
-      <w:r>
-        <w:rPr>
-          <w:rFonts w:ascii="Arial" w:eastAsia="Times New Roman" w:hAnsi="Arial" w:cs="Arial"/>
-          <w:color w:val="000000"/>
-          <w:lang w:eastAsia="es-ES"/>
-        </w:rPr>
-        <w:t>pasahitza</w:t>
-      </w:r>
-      <w:proofErr w:type="spellEnd"/>
-      <w:r>
-        <w:rPr>
-          <w:rFonts w:ascii="Arial" w:eastAsia="Times New Roman" w:hAnsi="Arial" w:cs="Arial"/>
-          <w:color w:val="000000"/>
-          <w:lang w:eastAsia="es-ES"/>
-        </w:rPr>
-        <w:t>)</w:t>
-      </w:r>
-    </w:p>
-    <w:p>
-      <w:pPr>
-        <w:spacing w:after="0" w:line="240" w:lineRule="auto"/>
-        <w:rPr>
-          <w:rFonts w:ascii="Times New Roman" w:eastAsia="Times New Roman" w:hAnsi="Times New Roman" w:cs="Times New Roman"/>
-          <w:sz w:val="24"/>
-          <w:szCs w:val="24"/>
-          <w:lang w:eastAsia="es-ES"/>
-        </w:rPr>
-      </w:pPr>
-    </w:p>
-    <w:p>
-      <w:pPr>
-        <w:spacing w:after="0" w:line="240" w:lineRule="auto"/>
-        <w:rPr>
-          <w:rFonts w:ascii="Times New Roman" w:eastAsia="Times New Roman" w:hAnsi="Times New Roman" w:cs="Times New Roman"/>
-          <w:sz w:val="24"/>
-          <w:szCs w:val="24"/>
-          <w:lang w:eastAsia="es-ES"/>
-        </w:rPr>
-      </w:pPr>
-      <w:r>
-        <w:rPr>
-          <w:rFonts w:ascii="Arial" w:eastAsia="Times New Roman" w:hAnsi="Arial" w:cs="Arial"/>
-          <w:b/>
-          <w:bCs/>
-          <w:color w:val="000000"/>
-          <w:lang w:eastAsia="es-ES"/>
-        </w:rPr>
-        <w:t xml:space="preserve">EROSKETA </w:t>
-      </w:r>
-      <w:r>
-        <w:rPr>
-          <w:rFonts w:ascii="Arial" w:eastAsia="Times New Roman" w:hAnsi="Arial" w:cs="Arial"/>
-          <w:color w:val="000000"/>
-          <w:lang w:eastAsia="es-ES"/>
-        </w:rPr>
-        <w:t>(</w:t>
-      </w:r>
-      <w:r>
-        <w:rPr>
-          <w:rFonts w:ascii="Arial" w:eastAsia="Times New Roman" w:hAnsi="Arial" w:cs="Arial"/>
-          <w:color w:val="000000"/>
-          <w:u w:val="single"/>
-          <w:lang w:eastAsia="es-ES"/>
-        </w:rPr>
-        <w:t>Id_erosketa(PK</w:t>
-      </w:r>
-      <w:proofErr w:type="gramStart"/>
-      <w:r>
-        <w:rPr>
-          <w:rFonts w:ascii="Arial" w:eastAsia="Times New Roman" w:hAnsi="Arial" w:cs="Arial"/>
-          <w:color w:val="000000"/>
-          <w:u w:val="single"/>
-          <w:lang w:eastAsia="es-ES"/>
-        </w:rPr>
-        <w:t>)</w:t>
-      </w:r>
-      <w:r>
-        <w:rPr>
-          <w:rFonts w:ascii="Arial" w:eastAsia="Times New Roman" w:hAnsi="Arial" w:cs="Arial"/>
-          <w:color w:val="000000"/>
-          <w:lang w:eastAsia="es-ES"/>
-        </w:rPr>
-        <w:t xml:space="preserve"> ,prezioa</w:t>
-      </w:r>
-      <w:proofErr w:type="gramEnd"/>
-      <w:r>
-        <w:rPr>
-          <w:rFonts w:ascii="Arial" w:eastAsia="Times New Roman" w:hAnsi="Arial" w:cs="Arial"/>
-          <w:color w:val="000000"/>
-          <w:lang w:eastAsia="es-ES"/>
-        </w:rPr>
-        <w:t>,erabiltzaile_izena, jatorria , Id_erabiltzaile(fk))</w:t>
-      </w:r>
-    </w:p>
-    <w:p>
-      <w:pPr>
-        <w:spacing w:after="0" w:line="240" w:lineRule="auto"/>
-        <w:rPr>
-          <w:rFonts w:ascii="Times New Roman" w:eastAsia="Times New Roman" w:hAnsi="Times New Roman" w:cs="Times New Roman"/>
-          <w:sz w:val="24"/>
-          <w:szCs w:val="24"/>
-          <w:lang w:eastAsia="es-ES"/>
-        </w:rPr>
-      </w:pPr>
-    </w:p>
-    <w:p>
-      <w:pPr>
-        <w:spacing w:after="0" w:line="240" w:lineRule="auto"/>
-        <w:rPr>
-          <w:rFonts w:ascii="Times New Roman" w:eastAsia="Times New Roman" w:hAnsi="Times New Roman" w:cs="Times New Roman"/>
-          <w:sz w:val="24"/>
-          <w:szCs w:val="24"/>
-          <w:lang w:eastAsia="es-ES"/>
-        </w:rPr>
-      </w:pPr>
-      <w:r>
-        <w:rPr>
-          <w:rFonts w:ascii="Arial" w:eastAsia="Times New Roman" w:hAnsi="Arial" w:cs="Arial"/>
-          <w:b/>
-          <w:bCs/>
-          <w:color w:val="000000"/>
-          <w:lang w:eastAsia="es-ES"/>
-        </w:rPr>
-        <w:t xml:space="preserve">SARRERA </w:t>
-      </w:r>
-      <w:r>
-        <w:rPr>
-          <w:rFonts w:ascii="Arial" w:eastAsia="Times New Roman" w:hAnsi="Arial" w:cs="Arial"/>
-          <w:color w:val="000000"/>
-          <w:lang w:eastAsia="es-ES"/>
-        </w:rPr>
-        <w:t>(</w:t>
-      </w:r>
-      <w:r>
-        <w:rPr>
-          <w:rFonts w:ascii="Arial" w:eastAsia="Times New Roman" w:hAnsi="Arial" w:cs="Arial"/>
-          <w:color w:val="000000"/>
-          <w:u w:val="single"/>
-          <w:lang w:eastAsia="es-ES"/>
-        </w:rPr>
-        <w:t>Id_</w:t>
-      </w:r>
-      <w:proofErr w:type="gramStart"/>
-      <w:r>
-        <w:rPr>
-          <w:rFonts w:ascii="Arial" w:eastAsia="Times New Roman" w:hAnsi="Arial" w:cs="Arial"/>
-          <w:color w:val="000000"/>
-          <w:u w:val="single"/>
-          <w:lang w:eastAsia="es-ES"/>
-        </w:rPr>
-        <w:t>sarrera(</w:t>
-      </w:r>
-      <w:proofErr w:type="gramEnd"/>
-      <w:r>
-        <w:rPr>
-          <w:rFonts w:ascii="Arial" w:eastAsia="Times New Roman" w:hAnsi="Arial" w:cs="Arial"/>
-          <w:color w:val="000000"/>
-          <w:u w:val="single"/>
-          <w:lang w:eastAsia="es-ES"/>
-        </w:rPr>
-        <w:t>PK )</w:t>
-      </w:r>
-      <w:r>
-        <w:rPr>
-          <w:rFonts w:ascii="Arial" w:eastAsia="Times New Roman" w:hAnsi="Arial" w:cs="Arial"/>
-          <w:color w:val="000000"/>
-          <w:lang w:eastAsia="es-ES"/>
-        </w:rPr>
-        <w:t>,</w:t>
-      </w:r>
-      <w:r>
-        <w:rPr>
-          <w:rFonts w:ascii="Arial" w:eastAsia="Times New Roman" w:hAnsi="Arial" w:cs="Arial"/>
-          <w:color w:val="000000"/>
-          <w:u w:val="single"/>
-          <w:lang w:eastAsia="es-ES"/>
-        </w:rPr>
-        <w:t>Id_erosketa(FK),</w:t>
-      </w:r>
-      <w:r>
-        <w:rPr>
-          <w:rFonts w:ascii="Arial" w:eastAsia="Times New Roman" w:hAnsi="Arial" w:cs="Arial"/>
-          <w:color w:val="000000"/>
-          <w:lang w:eastAsia="es-ES"/>
-        </w:rPr>
-        <w:t>film_izena,prezioa,id_saioa(fk))</w:t>
-      </w:r>
-    </w:p>
-    <w:p>
-      <w:pPr>
-        <w:spacing w:after="0" w:line="240" w:lineRule="auto"/>
-        <w:rPr>
-          <w:rFonts w:ascii="Times New Roman" w:eastAsia="Times New Roman" w:hAnsi="Times New Roman" w:cs="Times New Roman"/>
-          <w:sz w:val="24"/>
-          <w:szCs w:val="24"/>
-          <w:lang w:eastAsia="es-ES"/>
-        </w:rPr>
-      </w:pPr>
-    </w:p>
-    <w:p>
-      <w:pPr>
-        <w:spacing w:after="0" w:line="240" w:lineRule="auto"/>
-        <w:rPr>
-          <w:rFonts w:ascii="Times New Roman" w:eastAsia="Times New Roman" w:hAnsi="Times New Roman" w:cs="Times New Roman"/>
-          <w:sz w:val="24"/>
-          <w:szCs w:val="24"/>
-          <w:lang w:eastAsia="es-ES"/>
-        </w:rPr>
-      </w:pPr>
-      <w:r>
-        <w:rPr>
-          <w:rFonts w:ascii="Arial" w:eastAsia="Times New Roman" w:hAnsi="Arial" w:cs="Arial"/>
-          <w:b/>
-          <w:bCs/>
-          <w:color w:val="000000"/>
-          <w:lang w:eastAsia="es-ES"/>
-        </w:rPr>
-        <w:t xml:space="preserve">SAIOA </w:t>
-      </w:r>
-      <w:r>
-        <w:rPr>
-          <w:rFonts w:ascii="Arial" w:eastAsia="Times New Roman" w:hAnsi="Arial" w:cs="Arial"/>
-          <w:color w:val="000000"/>
-          <w:lang w:eastAsia="es-ES"/>
-        </w:rPr>
-        <w:t>(</w:t>
-      </w:r>
-      <w:r>
-        <w:rPr>
-          <w:rFonts w:ascii="Arial" w:eastAsia="Times New Roman" w:hAnsi="Arial" w:cs="Arial"/>
-          <w:color w:val="000000"/>
-          <w:u w:val="single"/>
-          <w:lang w:eastAsia="es-ES"/>
-        </w:rPr>
-        <w:t>Id_saioa(pk</w:t>
-      </w:r>
-      <w:proofErr w:type="gramStart"/>
-      <w:r>
-        <w:rPr>
-          <w:rFonts w:ascii="Arial" w:eastAsia="Times New Roman" w:hAnsi="Arial" w:cs="Arial"/>
-          <w:color w:val="000000"/>
-          <w:u w:val="single"/>
-          <w:lang w:eastAsia="es-ES"/>
-        </w:rPr>
-        <w:t>)</w:t>
-      </w:r>
-      <w:r>
-        <w:rPr>
-          <w:rFonts w:ascii="Arial" w:eastAsia="Times New Roman" w:hAnsi="Arial" w:cs="Arial"/>
-          <w:color w:val="000000"/>
-          <w:lang w:eastAsia="es-ES"/>
-        </w:rPr>
-        <w:t>,</w:t>
-      </w:r>
-      <w:proofErr w:type="spellStart"/>
-      <w:r>
-        <w:rPr>
-          <w:rFonts w:ascii="Arial" w:eastAsia="Times New Roman" w:hAnsi="Arial" w:cs="Arial"/>
-          <w:color w:val="000000"/>
-          <w:lang w:eastAsia="es-ES"/>
-        </w:rPr>
-        <w:t>data</w:t>
-      </w:r>
-      <w:proofErr w:type="gramEnd"/>
-      <w:r>
-        <w:rPr>
-          <w:rFonts w:ascii="Arial" w:eastAsia="Times New Roman" w:hAnsi="Arial" w:cs="Arial"/>
-          <w:color w:val="000000"/>
-          <w:lang w:eastAsia="es-ES"/>
-        </w:rPr>
-        <w:t>,Hasiera-ordua</w:t>
-      </w:r>
-      <w:proofErr w:type="spellEnd"/>
-      <w:r>
-        <w:rPr>
-          <w:rFonts w:ascii="Arial" w:eastAsia="Times New Roman" w:hAnsi="Arial" w:cs="Arial"/>
-          <w:color w:val="000000"/>
-          <w:lang w:eastAsia="es-ES"/>
-        </w:rPr>
-        <w:t>)</w:t>
-      </w:r>
-    </w:p>
-    <w:p>
-      <w:pPr>
-        <w:spacing w:after="0" w:line="240" w:lineRule="auto"/>
-        <w:rPr>
-          <w:rFonts w:ascii="Times New Roman" w:eastAsia="Times New Roman" w:hAnsi="Times New Roman" w:cs="Times New Roman"/>
-          <w:sz w:val="24"/>
-          <w:szCs w:val="24"/>
-          <w:lang w:eastAsia="es-ES"/>
-        </w:rPr>
-      </w:pPr>
-    </w:p>
-    <w:p>
-      <w:pPr>
-        <w:spacing w:after="0" w:line="240" w:lineRule="auto"/>
-        <w:rPr>
-          <w:rFonts w:ascii="Times New Roman" w:eastAsia="Times New Roman" w:hAnsi="Times New Roman" w:cs="Times New Roman"/>
-          <w:sz w:val="24"/>
-          <w:szCs w:val="24"/>
-          <w:lang w:eastAsia="es-ES"/>
-        </w:rPr>
-      </w:pPr>
-      <w:r>
-        <w:rPr>
-          <w:rFonts w:ascii="Arial" w:eastAsia="Times New Roman" w:hAnsi="Arial" w:cs="Arial"/>
-          <w:b/>
-          <w:bCs/>
-          <w:color w:val="000000"/>
-          <w:lang w:eastAsia="es-ES"/>
-        </w:rPr>
-        <w:t>ARETO-FILMA-</w:t>
-      </w:r>
-      <w:proofErr w:type="gramStart"/>
-      <w:r>
-        <w:rPr>
-          <w:rFonts w:ascii="Arial" w:eastAsia="Times New Roman" w:hAnsi="Arial" w:cs="Arial"/>
-          <w:b/>
-          <w:bCs/>
-          <w:color w:val="000000"/>
-          <w:lang w:eastAsia="es-ES"/>
-        </w:rPr>
-        <w:t>SAIO</w:t>
-      </w:r>
-      <w:r>
-        <w:rPr>
-          <w:rFonts w:ascii="Arial" w:eastAsia="Times New Roman" w:hAnsi="Arial" w:cs="Arial"/>
-          <w:color w:val="000000"/>
-          <w:u w:val="single"/>
-          <w:lang w:eastAsia="es-ES"/>
-        </w:rPr>
-        <w:t>(</w:t>
-      </w:r>
-      <w:proofErr w:type="gramEnd"/>
-      <w:r>
-        <w:rPr>
-          <w:rFonts w:ascii="Arial" w:eastAsia="Times New Roman" w:hAnsi="Arial" w:cs="Arial"/>
-          <w:color w:val="000000"/>
-          <w:u w:val="single"/>
-          <w:lang w:eastAsia="es-ES"/>
-        </w:rPr>
-        <w:t>id zinema(FK)</w:t>
-      </w:r>
-      <w:r>
-        <w:rPr>
-          <w:rFonts w:ascii="Arial" w:eastAsia="Times New Roman" w:hAnsi="Arial" w:cs="Arial"/>
-          <w:color w:val="000000"/>
-          <w:lang w:eastAsia="es-ES"/>
-        </w:rPr>
-        <w:t>,</w:t>
-      </w:r>
-      <w:r>
-        <w:rPr>
-          <w:rFonts w:ascii="Arial" w:eastAsia="Times New Roman" w:hAnsi="Arial" w:cs="Arial"/>
-          <w:color w:val="000000"/>
-          <w:u w:val="single"/>
-          <w:lang w:eastAsia="es-ES"/>
-        </w:rPr>
-        <w:t>Id_areto(FK),</w:t>
-      </w:r>
-      <w:r>
-        <w:rPr>
-          <w:rFonts w:ascii="Arial" w:eastAsia="Times New Roman" w:hAnsi="Arial" w:cs="Arial"/>
-          <w:color w:val="000000"/>
-          <w:lang w:eastAsia="es-ES"/>
-        </w:rPr>
-        <w:t>Id_filma(FK)</w:t>
-      </w:r>
-      <w:r>
-        <w:rPr>
-          <w:rFonts w:ascii="Arial" w:eastAsia="Times New Roman" w:hAnsi="Arial" w:cs="Arial"/>
-          <w:color w:val="000000"/>
-          <w:u w:val="single"/>
-          <w:lang w:eastAsia="es-ES"/>
-        </w:rPr>
-        <w:t>,Id_saioa(FK)</w:t>
-      </w:r>
-      <w:r>
-        <w:rPr>
-          <w:rFonts w:ascii="Arial" w:eastAsia="Times New Roman" w:hAnsi="Arial" w:cs="Arial"/>
-          <w:color w:val="000000"/>
-          <w:lang w:eastAsia="es-ES"/>
-        </w:rPr>
-        <w:t>)</w:t>
-      </w:r>
-    </w:p>
-    <w:p>
-      <w:pPr>
-        <w:spacing w:after="0" w:line="240" w:lineRule="auto"/>
-        <w:rPr>
-          <w:rFonts w:ascii="Times New Roman" w:eastAsia="Times New Roman" w:hAnsi="Times New Roman" w:cs="Times New Roman"/>
-          <w:sz w:val="24"/>
-          <w:szCs w:val="24"/>
-          <w:lang w:eastAsia="es-ES"/>
-        </w:rPr>
-      </w:pPr>
-    </w:p>
-    <w:p>
-      <w:pPr>
-        <w:spacing w:after="0" w:line="240" w:lineRule="auto"/>
-        <w:rPr>
-          <w:rFonts w:ascii="Times New Roman" w:eastAsia="Times New Roman" w:hAnsi="Times New Roman" w:cs="Times New Roman"/>
-          <w:sz w:val="24"/>
-          <w:szCs w:val="24"/>
-          <w:lang w:eastAsia="es-ES"/>
-        </w:rPr>
-      </w:pPr>
-      <w:r>
-        <w:rPr>
-          <w:rFonts w:ascii="Arial" w:eastAsia="Times New Roman" w:hAnsi="Arial" w:cs="Arial"/>
-          <w:b/>
-          <w:bCs/>
-          <w:color w:val="000000"/>
-          <w:lang w:eastAsia="es-ES"/>
-        </w:rPr>
-        <w:t>ZINEMA</w:t>
-      </w:r>
-      <w:r>
-        <w:rPr>
-          <w:rFonts w:ascii="Arial" w:eastAsia="Times New Roman" w:hAnsi="Arial" w:cs="Arial"/>
-          <w:color w:val="000000"/>
-          <w:lang w:eastAsia="es-ES"/>
-        </w:rPr>
-        <w:t>(</w:t>
-      </w:r>
-      <w:r>
-        <w:rPr>
-          <w:rFonts w:ascii="Arial" w:eastAsia="Times New Roman" w:hAnsi="Arial" w:cs="Arial"/>
-          <w:color w:val="000000"/>
-          <w:u w:val="single"/>
-          <w:lang w:eastAsia="es-ES"/>
-        </w:rPr>
-        <w:t>Id_Zinema(PK</w:t>
-      </w:r>
-      <w:proofErr w:type="gramStart"/>
-      <w:r>
-        <w:rPr>
-          <w:rFonts w:ascii="Arial" w:eastAsia="Times New Roman" w:hAnsi="Arial" w:cs="Arial"/>
-          <w:color w:val="000000"/>
-          <w:u w:val="single"/>
-          <w:lang w:eastAsia="es-ES"/>
-        </w:rPr>
-        <w:t>)</w:t>
-      </w:r>
-      <w:r>
-        <w:rPr>
-          <w:rFonts w:ascii="Arial" w:eastAsia="Times New Roman" w:hAnsi="Arial" w:cs="Arial"/>
-          <w:color w:val="000000"/>
-          <w:lang w:eastAsia="es-ES"/>
-        </w:rPr>
-        <w:t>,Areto</w:t>
-      </w:r>
-      <w:proofErr w:type="gramEnd"/>
-      <w:r>
-        <w:rPr>
-          <w:rFonts w:ascii="Arial" w:eastAsia="Times New Roman" w:hAnsi="Arial" w:cs="Arial"/>
-          <w:color w:val="000000"/>
-          <w:lang w:eastAsia="es-ES"/>
-        </w:rPr>
-        <w:t>-kopurua,Ordutegia,Kokapena)</w:t>
-      </w:r>
-    </w:p>
-    <w:p>
-      <w:pPr>
-        <w:spacing w:after="0" w:line="240" w:lineRule="auto"/>
-        <w:rPr>
-          <w:rFonts w:ascii="Times New Roman" w:eastAsia="Times New Roman" w:hAnsi="Times New Roman" w:cs="Times New Roman"/>
-          <w:sz w:val="24"/>
-          <w:szCs w:val="24"/>
-          <w:lang w:eastAsia="es-ES"/>
-        </w:rPr>
-      </w:pPr>
-    </w:p>
-    <w:p>
-      <w:pPr>
-        <w:spacing w:after="0" w:line="240" w:lineRule="auto"/>
-        <w:rPr>
-          <w:rFonts w:ascii="Times New Roman" w:eastAsia="Times New Roman" w:hAnsi="Times New Roman" w:cs="Times New Roman"/>
-          <w:sz w:val="24"/>
-          <w:szCs w:val="24"/>
-          <w:lang w:eastAsia="es-ES"/>
-        </w:rPr>
-      </w:pPr>
-      <w:r>
-        <w:rPr>
-          <w:rFonts w:ascii="Arial" w:eastAsia="Times New Roman" w:hAnsi="Arial" w:cs="Arial"/>
-          <w:b/>
-          <w:bCs/>
-          <w:color w:val="000000"/>
-          <w:lang w:eastAsia="es-ES"/>
-        </w:rPr>
-        <w:t xml:space="preserve">ARETO </w:t>
-      </w:r>
-      <w:r>
-        <w:rPr>
-          <w:rFonts w:ascii="Arial" w:eastAsia="Times New Roman" w:hAnsi="Arial" w:cs="Arial"/>
-          <w:color w:val="000000"/>
-          <w:lang w:eastAsia="es-ES"/>
-        </w:rPr>
-        <w:t>(</w:t>
-      </w:r>
-      <w:r>
-        <w:rPr>
-          <w:rFonts w:ascii="Arial" w:eastAsia="Times New Roman" w:hAnsi="Arial" w:cs="Arial"/>
-          <w:color w:val="000000"/>
-          <w:u w:val="single"/>
-          <w:lang w:eastAsia="es-ES"/>
-        </w:rPr>
-        <w:t>Id_areto(PK</w:t>
-      </w:r>
-      <w:proofErr w:type="gramStart"/>
-      <w:r>
-        <w:rPr>
-          <w:rFonts w:ascii="Arial" w:eastAsia="Times New Roman" w:hAnsi="Arial" w:cs="Arial"/>
-          <w:color w:val="000000"/>
-          <w:u w:val="single"/>
-          <w:lang w:eastAsia="es-ES"/>
-        </w:rPr>
-        <w:t>)</w:t>
-      </w:r>
-      <w:r>
-        <w:rPr>
-          <w:rFonts w:ascii="Arial" w:eastAsia="Times New Roman" w:hAnsi="Arial" w:cs="Arial"/>
-          <w:color w:val="000000"/>
-          <w:lang w:eastAsia="es-ES"/>
-        </w:rPr>
-        <w:t>,</w:t>
-      </w:r>
-      <w:r>
-        <w:rPr>
-          <w:rFonts w:ascii="Arial" w:eastAsia="Times New Roman" w:hAnsi="Arial" w:cs="Arial"/>
-          <w:color w:val="000000"/>
-          <w:u w:val="single"/>
-          <w:lang w:eastAsia="es-ES"/>
-        </w:rPr>
-        <w:t>Id</w:t>
-      </w:r>
-      <w:proofErr w:type="gramEnd"/>
-      <w:r>
-        <w:rPr>
-          <w:rFonts w:ascii="Arial" w:eastAsia="Times New Roman" w:hAnsi="Arial" w:cs="Arial"/>
-          <w:color w:val="000000"/>
-          <w:u w:val="single"/>
-          <w:lang w:eastAsia="es-ES"/>
-        </w:rPr>
-        <w:t>_zinema(FK)</w:t>
-      </w:r>
-      <w:r>
-        <w:rPr>
-          <w:rFonts w:ascii="Arial" w:eastAsia="Times New Roman" w:hAnsi="Arial" w:cs="Arial"/>
-          <w:color w:val="000000"/>
-          <w:lang w:eastAsia="es-ES"/>
-        </w:rPr>
-        <w:t>,izena)</w:t>
-      </w:r>
-    </w:p>
-    <w:p>
-      <w:pPr>
-        <w:spacing w:after="0" w:line="240" w:lineRule="auto"/>
-        <w:rPr>
-          <w:rFonts w:ascii="Times New Roman" w:eastAsia="Times New Roman" w:hAnsi="Times New Roman" w:cs="Times New Roman"/>
-          <w:sz w:val="24"/>
-          <w:szCs w:val="24"/>
-          <w:lang w:eastAsia="es-ES"/>
-        </w:rPr>
-      </w:pPr>
-    </w:p>
-    <w:p>
-      <w:pPr>
-        <w:spacing w:after="0" w:line="240" w:lineRule="auto"/>
-        <w:rPr>
-          <w:rFonts w:ascii="Times New Roman" w:eastAsia="Times New Roman" w:hAnsi="Times New Roman" w:cs="Times New Roman"/>
-          <w:sz w:val="24"/>
-          <w:szCs w:val="24"/>
-          <w:lang w:eastAsia="es-ES"/>
-        </w:rPr>
-      </w:pPr>
-      <w:r>
-        <w:rPr>
-          <w:rFonts w:ascii="Arial" w:eastAsia="Times New Roman" w:hAnsi="Arial" w:cs="Arial"/>
-          <w:b/>
-          <w:bCs/>
-          <w:color w:val="000000"/>
-          <w:lang w:eastAsia="es-ES"/>
-        </w:rPr>
-        <w:t xml:space="preserve">FILMA </w:t>
-      </w:r>
-      <w:proofErr w:type="gramStart"/>
-      <w:r>
-        <w:rPr>
-          <w:rFonts w:ascii="Arial" w:eastAsia="Times New Roman" w:hAnsi="Arial" w:cs="Arial"/>
-          <w:color w:val="000000"/>
-          <w:lang w:eastAsia="es-ES"/>
-        </w:rPr>
-        <w:t>(</w:t>
-      </w:r>
-      <w:r>
-        <w:rPr>
-          <w:rFonts w:ascii="Arial" w:eastAsia="Times New Roman" w:hAnsi="Arial" w:cs="Arial"/>
-          <w:color w:val="000000"/>
-          <w:u w:val="single"/>
-          <w:lang w:eastAsia="es-ES"/>
-        </w:rPr>
-        <w:t xml:space="preserve"> Id</w:t>
-      </w:r>
-      <w:proofErr w:type="gramEnd"/>
-      <w:r>
-        <w:rPr>
-          <w:rFonts w:ascii="Arial" w:eastAsia="Times New Roman" w:hAnsi="Arial" w:cs="Arial"/>
-          <w:color w:val="000000"/>
-          <w:u w:val="single"/>
-          <w:lang w:eastAsia="es-ES"/>
-        </w:rPr>
-        <w:t>_filma(pk)</w:t>
-      </w:r>
-      <w:r>
-        <w:rPr>
-          <w:rFonts w:ascii="Arial" w:eastAsia="Times New Roman" w:hAnsi="Arial" w:cs="Arial"/>
-          <w:color w:val="000000"/>
-          <w:lang w:eastAsia="es-ES"/>
-        </w:rPr>
-        <w:t>,izena,generoa,iraupena,prezioa)</w:t>
-      </w:r>
-    </w:p>
-    <w:p>
-      <w:pPr>
-        <w:spacing w:after="240" w:line="240" w:lineRule="auto"/>
-        <w:rPr>
-          <w:rFonts w:ascii="Times New Roman" w:eastAsia="Times New Roman" w:hAnsi="Times New Roman" w:cs="Times New Roman"/>
-          <w:sz w:val="24"/>
-          <w:szCs w:val="24"/>
-          <w:lang w:eastAsia="es-ES"/>
-        </w:rPr>
-      </w:pPr>
-      <w:r>
-        <w:rPr>
-          <w:rFonts w:ascii="Times New Roman" w:eastAsia="Times New Roman" w:hAnsi="Times New Roman" w:cs="Times New Roman"/>
-          <w:sz w:val="24"/>
-          <w:szCs w:val="24"/>
-          <w:lang w:eastAsia="es-ES"/>
-        </w:rPr>
-        <w:br/>
-      </w:r>
-    </w:p>
-    <w:p>
-      <w:pPr>
-        <w:spacing w:after="0" w:line="240" w:lineRule="auto"/>
-        <w:rPr>
-          <w:rFonts w:ascii="Times New Roman" w:eastAsia="Times New Roman" w:hAnsi="Times New Roman" w:cs="Times New Roman"/>
-          <w:sz w:val="24"/>
-          <w:szCs w:val="24"/>
-          <w:lang w:eastAsia="es-ES"/>
-        </w:rPr>
-      </w:pPr>
-      <w:r>
-        <w:rPr>
-          <w:rFonts w:ascii="Arial" w:eastAsia="Times New Roman" w:hAnsi="Arial" w:cs="Arial"/>
-          <w:b/>
-          <w:bCs/>
-          <w:color w:val="000000"/>
-          <w:lang w:eastAsia="es-ES"/>
-        </w:rPr>
-        <w:t xml:space="preserve">2FN </w:t>
-      </w:r>
-      <w:proofErr w:type="spellStart"/>
-      <w:r>
-        <w:rPr>
-          <w:rFonts w:ascii="Arial" w:eastAsia="Times New Roman" w:hAnsi="Arial" w:cs="Arial"/>
-          <w:b/>
-          <w:bCs/>
-          <w:color w:val="000000"/>
-          <w:lang w:eastAsia="es-ES"/>
-        </w:rPr>
-        <w:t>Menpekotasun</w:t>
-      </w:r>
-      <w:proofErr w:type="spellEnd"/>
-      <w:r>
-        <w:rPr>
-          <w:rFonts w:ascii="Arial" w:eastAsia="Times New Roman" w:hAnsi="Arial" w:cs="Arial"/>
-          <w:b/>
-          <w:bCs/>
-          <w:color w:val="000000"/>
-          <w:lang w:eastAsia="es-ES"/>
-        </w:rPr>
-        <w:t xml:space="preserve"> </w:t>
-      </w:r>
-      <w:proofErr w:type="spellStart"/>
-      <w:r>
-        <w:rPr>
-          <w:rFonts w:ascii="Arial" w:eastAsia="Times New Roman" w:hAnsi="Arial" w:cs="Arial"/>
-          <w:b/>
-          <w:bCs/>
-          <w:color w:val="000000"/>
-          <w:lang w:eastAsia="es-ES"/>
-        </w:rPr>
-        <w:t>funtzinala</w:t>
-      </w:r>
-      <w:proofErr w:type="spellEnd"/>
-      <w:r>
-        <w:rPr>
-          <w:rFonts w:ascii="Arial" w:eastAsia="Times New Roman" w:hAnsi="Arial" w:cs="Arial"/>
-          <w:b/>
-          <w:bCs/>
-          <w:color w:val="000000"/>
-          <w:lang w:eastAsia="es-ES"/>
-        </w:rPr>
-        <w:t xml:space="preserve"> </w:t>
-      </w:r>
-      <w:proofErr w:type="spellStart"/>
-      <w:r>
-        <w:rPr>
-          <w:rFonts w:ascii="Arial" w:eastAsia="Times New Roman" w:hAnsi="Arial" w:cs="Arial"/>
-          <w:b/>
-          <w:bCs/>
-          <w:color w:val="000000"/>
-          <w:lang w:eastAsia="es-ES"/>
-        </w:rPr>
-        <w:t>aztertu</w:t>
-      </w:r>
-      <w:proofErr w:type="spellEnd"/>
-    </w:p>
-    <w:p>
-      <w:pPr>
-        <w:spacing w:after="0" w:line="240" w:lineRule="auto"/>
-        <w:rPr>
-          <w:rFonts w:ascii="Times New Roman" w:eastAsia="Times New Roman" w:hAnsi="Times New Roman" w:cs="Times New Roman"/>
-          <w:sz w:val="24"/>
-          <w:szCs w:val="24"/>
-          <w:lang w:eastAsia="es-ES"/>
-        </w:rPr>
-      </w:pPr>
-      <w:r>
-        <w:rPr>
-          <w:rFonts w:ascii="Arial" w:eastAsia="Times New Roman" w:hAnsi="Arial" w:cs="Arial"/>
-          <w:color w:val="000000"/>
-          <w:lang w:eastAsia="es-ES"/>
-        </w:rPr>
-        <w:t> </w:t>
-      </w:r>
-      <w:proofErr w:type="spellStart"/>
-      <w:r>
-        <w:rPr>
-          <w:rFonts w:ascii="Arial" w:eastAsia="Times New Roman" w:hAnsi="Arial" w:cs="Arial"/>
-          <w:color w:val="000000"/>
-          <w:lang w:eastAsia="es-ES"/>
-        </w:rPr>
-        <w:t>menpekotasun</w:t>
-      </w:r>
-      <w:proofErr w:type="spellEnd"/>
-      <w:r>
-        <w:rPr>
-          <w:rFonts w:ascii="Arial" w:eastAsia="Times New Roman" w:hAnsi="Arial" w:cs="Arial"/>
-          <w:color w:val="000000"/>
-          <w:lang w:eastAsia="es-ES"/>
-        </w:rPr>
-        <w:t xml:space="preserve"> </w:t>
-      </w:r>
-      <w:proofErr w:type="spellStart"/>
-      <w:r>
-        <w:rPr>
-          <w:rFonts w:ascii="Arial" w:eastAsia="Times New Roman" w:hAnsi="Arial" w:cs="Arial"/>
-          <w:color w:val="000000"/>
-          <w:lang w:eastAsia="es-ES"/>
-        </w:rPr>
-        <w:t>funtzional</w:t>
-      </w:r>
-      <w:proofErr w:type="spellEnd"/>
-      <w:r>
-        <w:rPr>
-          <w:rFonts w:ascii="Arial" w:eastAsia="Times New Roman" w:hAnsi="Arial" w:cs="Arial"/>
-          <w:color w:val="000000"/>
-          <w:lang w:eastAsia="es-ES"/>
-        </w:rPr>
-        <w:t xml:space="preserve"> </w:t>
-      </w:r>
-      <w:proofErr w:type="spellStart"/>
-      <w:r>
-        <w:rPr>
-          <w:rFonts w:ascii="Arial" w:eastAsia="Times New Roman" w:hAnsi="Arial" w:cs="Arial"/>
-          <w:color w:val="000000"/>
-          <w:lang w:eastAsia="es-ES"/>
-        </w:rPr>
-        <w:t>osoa</w:t>
-      </w:r>
-      <w:proofErr w:type="spellEnd"/>
-      <w:r>
-        <w:rPr>
-          <w:rFonts w:ascii="Arial" w:eastAsia="Times New Roman" w:hAnsi="Arial" w:cs="Arial"/>
-          <w:color w:val="000000"/>
-          <w:lang w:eastAsia="es-ES"/>
-        </w:rPr>
-        <w:t xml:space="preserve"> </w:t>
-      </w:r>
-      <w:proofErr w:type="spellStart"/>
-      <w:r>
-        <w:rPr>
-          <w:rFonts w:ascii="Arial" w:eastAsia="Times New Roman" w:hAnsi="Arial" w:cs="Arial"/>
-          <w:color w:val="000000"/>
-          <w:lang w:eastAsia="es-ES"/>
-        </w:rPr>
-        <w:t>betetzen</w:t>
-      </w:r>
-      <w:proofErr w:type="spellEnd"/>
-      <w:r>
-        <w:rPr>
-          <w:rFonts w:ascii="Arial" w:eastAsia="Times New Roman" w:hAnsi="Arial" w:cs="Arial"/>
-          <w:color w:val="000000"/>
-          <w:lang w:eastAsia="es-ES"/>
-        </w:rPr>
-        <w:t xml:space="preserve"> da.</w:t>
-      </w:r>
-    </w:p>
-    <w:p>
-      <w:pPr>
-        <w:spacing w:after="0" w:line="240" w:lineRule="auto"/>
-        <w:rPr>
-          <w:rFonts w:ascii="Times New Roman" w:eastAsia="Times New Roman" w:hAnsi="Times New Roman" w:cs="Times New Roman"/>
-          <w:sz w:val="24"/>
-          <w:szCs w:val="24"/>
-          <w:lang w:eastAsia="es-ES"/>
-        </w:rPr>
-      </w:pPr>
-    </w:p>
-    <w:p>
-      <w:pPr>
-        <w:spacing w:after="0" w:line="240" w:lineRule="auto"/>
-        <w:rPr>
-          <w:rFonts w:ascii="Times New Roman" w:eastAsia="Times New Roman" w:hAnsi="Times New Roman" w:cs="Times New Roman"/>
-          <w:sz w:val="24"/>
-          <w:szCs w:val="24"/>
-          <w:lang w:eastAsia="es-ES"/>
-        </w:rPr>
-      </w:pPr>
-      <w:r>
-        <w:rPr>
-          <w:rFonts w:ascii="Arial" w:eastAsia="Times New Roman" w:hAnsi="Arial" w:cs="Arial"/>
-          <w:b/>
-          <w:bCs/>
-          <w:color w:val="000000"/>
-          <w:lang w:eastAsia="es-ES"/>
-        </w:rPr>
-        <w:t>ERABILTZAILE</w:t>
-      </w:r>
-      <w:r>
-        <w:rPr>
-          <w:rFonts w:ascii="Arial" w:eastAsia="Times New Roman" w:hAnsi="Arial" w:cs="Arial"/>
-          <w:color w:val="000000"/>
-          <w:lang w:eastAsia="es-ES"/>
-        </w:rPr>
-        <w:t xml:space="preserve"> (</w:t>
-      </w:r>
-      <w:r>
-        <w:rPr>
-          <w:rFonts w:ascii="Arial" w:eastAsia="Times New Roman" w:hAnsi="Arial" w:cs="Arial"/>
-          <w:color w:val="000000"/>
-          <w:u w:val="single"/>
-          <w:lang w:eastAsia="es-ES"/>
-        </w:rPr>
-        <w:t>Id_erabiltzailea(PK)</w:t>
-      </w:r>
-      <w:r>
-        <w:rPr>
-          <w:rFonts w:ascii="Arial" w:eastAsia="Times New Roman" w:hAnsi="Arial" w:cs="Arial"/>
-          <w:color w:val="000000"/>
-          <w:lang w:eastAsia="es-ES"/>
-        </w:rPr>
-        <w:t>, izena(unique</w:t>
-      </w:r>
-      <w:proofErr w:type="gramStart"/>
-      <w:r>
-        <w:rPr>
-          <w:rFonts w:ascii="Arial" w:eastAsia="Times New Roman" w:hAnsi="Arial" w:cs="Arial"/>
-          <w:color w:val="000000"/>
-          <w:lang w:eastAsia="es-ES"/>
-        </w:rPr>
-        <w:t>),Abizena</w:t>
-      </w:r>
-      <w:proofErr w:type="gramEnd"/>
-      <w:r>
-        <w:rPr>
-          <w:rFonts w:ascii="Arial" w:eastAsia="Times New Roman" w:hAnsi="Arial" w:cs="Arial"/>
-          <w:color w:val="000000"/>
-          <w:lang w:eastAsia="es-ES"/>
-        </w:rPr>
-        <w:t xml:space="preserve">, NAN ,jaiotze-data, </w:t>
-      </w:r>
-      <w:proofErr w:type="spellStart"/>
-      <w:r>
-        <w:rPr>
-          <w:rFonts w:ascii="Arial" w:eastAsia="Times New Roman" w:hAnsi="Arial" w:cs="Arial"/>
-          <w:color w:val="000000"/>
-          <w:lang w:eastAsia="es-ES"/>
-        </w:rPr>
-        <w:t>sexua</w:t>
-      </w:r>
-      <w:proofErr w:type="spellEnd"/>
-      <w:r>
-        <w:rPr>
-          <w:rFonts w:ascii="Arial" w:eastAsia="Times New Roman" w:hAnsi="Arial" w:cs="Arial"/>
-          <w:color w:val="000000"/>
-          <w:lang w:eastAsia="es-ES"/>
-        </w:rPr>
-        <w:t xml:space="preserve"> ,</w:t>
-      </w:r>
-      <w:proofErr w:type="spellStart"/>
-      <w:r>
-        <w:rPr>
-          <w:rFonts w:ascii="Arial" w:eastAsia="Times New Roman" w:hAnsi="Arial" w:cs="Arial"/>
-          <w:color w:val="000000"/>
-          <w:lang w:eastAsia="es-ES"/>
-        </w:rPr>
-        <w:t>pasahitza</w:t>
-      </w:r>
-      <w:proofErr w:type="spellEnd"/>
-      <w:r>
-        <w:rPr>
-          <w:rFonts w:ascii="Arial" w:eastAsia="Times New Roman" w:hAnsi="Arial" w:cs="Arial"/>
-          <w:color w:val="000000"/>
-          <w:lang w:eastAsia="es-ES"/>
-        </w:rPr>
-        <w:t>)</w:t>
-      </w:r>
-    </w:p>
-    <w:p>
-      <w:pPr>
-        <w:spacing w:after="0" w:line="240" w:lineRule="auto"/>
-        <w:rPr>
-          <w:rFonts w:ascii="Times New Roman" w:eastAsia="Times New Roman" w:hAnsi="Times New Roman" w:cs="Times New Roman"/>
-          <w:sz w:val="24"/>
-          <w:szCs w:val="24"/>
-          <w:lang w:eastAsia="es-ES"/>
-        </w:rPr>
-      </w:pPr>
-    </w:p>
-    <w:p>
-      <w:pPr>
-        <w:spacing w:after="0" w:line="240" w:lineRule="auto"/>
-        <w:rPr>
-          <w:rFonts w:ascii="Times New Roman" w:eastAsia="Times New Roman" w:hAnsi="Times New Roman" w:cs="Times New Roman"/>
-          <w:sz w:val="24"/>
-          <w:szCs w:val="24"/>
-          <w:lang w:eastAsia="es-ES"/>
-        </w:rPr>
-      </w:pPr>
-      <w:r>
-        <w:rPr>
-          <w:rFonts w:ascii="Arial" w:eastAsia="Times New Roman" w:hAnsi="Arial" w:cs="Arial"/>
-          <w:b/>
-          <w:bCs/>
-          <w:color w:val="000000"/>
-          <w:lang w:eastAsia="es-ES"/>
-        </w:rPr>
-        <w:t xml:space="preserve">EROSKETA </w:t>
-      </w:r>
-      <w:r>
-        <w:rPr>
-          <w:rFonts w:ascii="Arial" w:eastAsia="Times New Roman" w:hAnsi="Arial" w:cs="Arial"/>
-          <w:color w:val="000000"/>
-          <w:lang w:eastAsia="es-ES"/>
-        </w:rPr>
-        <w:t>(</w:t>
-      </w:r>
-      <w:r>
-        <w:rPr>
-          <w:rFonts w:ascii="Arial" w:eastAsia="Times New Roman" w:hAnsi="Arial" w:cs="Arial"/>
-          <w:color w:val="000000"/>
-          <w:u w:val="single"/>
-          <w:lang w:eastAsia="es-ES"/>
-        </w:rPr>
-        <w:t>Id_erosketa(PK</w:t>
-      </w:r>
-      <w:proofErr w:type="gramStart"/>
-      <w:r>
-        <w:rPr>
-          <w:rFonts w:ascii="Arial" w:eastAsia="Times New Roman" w:hAnsi="Arial" w:cs="Arial"/>
-          <w:color w:val="000000"/>
-          <w:u w:val="single"/>
-          <w:lang w:eastAsia="es-ES"/>
-        </w:rPr>
-        <w:t>)</w:t>
-      </w:r>
-      <w:r>
-        <w:rPr>
-          <w:rFonts w:ascii="Arial" w:eastAsia="Times New Roman" w:hAnsi="Arial" w:cs="Arial"/>
-          <w:color w:val="000000"/>
-          <w:lang w:eastAsia="es-ES"/>
-        </w:rPr>
-        <w:t xml:space="preserve"> ,prezioa</w:t>
-      </w:r>
-      <w:proofErr w:type="gramEnd"/>
-      <w:r>
-        <w:rPr>
-          <w:rFonts w:ascii="Arial" w:eastAsia="Times New Roman" w:hAnsi="Arial" w:cs="Arial"/>
-          <w:color w:val="000000"/>
-          <w:lang w:eastAsia="es-ES"/>
-        </w:rPr>
-        <w:t>,erabiltzaile_izena, jatorria, Id_erabiltzaile(fk)</w:t>
-      </w:r>
-      <w:r>
-        <w:rPr>
-          <w:rFonts w:ascii="Arial" w:eastAsia="Times New Roman" w:hAnsi="Arial" w:cs="Arial"/>
-          <w:color w:val="000000"/>
-          <w:u w:val="single"/>
-          <w:lang w:eastAsia="es-ES"/>
-        </w:rPr>
-        <w:t>)</w:t>
-      </w:r>
-    </w:p>
-    <w:p>
-      <w:pPr>
-        <w:spacing w:after="0" w:line="240" w:lineRule="auto"/>
-        <w:rPr>
-          <w:rFonts w:ascii="Times New Roman" w:eastAsia="Times New Roman" w:hAnsi="Times New Roman" w:cs="Times New Roman"/>
-          <w:sz w:val="24"/>
-          <w:szCs w:val="24"/>
-          <w:lang w:eastAsia="es-ES"/>
-        </w:rPr>
-      </w:pPr>
-    </w:p>
-    <w:p>
-      <w:pPr>
-        <w:spacing w:after="0" w:line="240" w:lineRule="auto"/>
-        <w:rPr>
-          <w:rFonts w:ascii="Times New Roman" w:eastAsia="Times New Roman" w:hAnsi="Times New Roman" w:cs="Times New Roman"/>
-          <w:sz w:val="24"/>
-          <w:szCs w:val="24"/>
-          <w:lang w:eastAsia="es-ES"/>
-        </w:rPr>
-      </w:pPr>
-      <w:r>
-        <w:rPr>
-          <w:rFonts w:ascii="Arial" w:eastAsia="Times New Roman" w:hAnsi="Arial" w:cs="Arial"/>
-          <w:b/>
-          <w:bCs/>
-          <w:color w:val="000000"/>
-          <w:lang w:eastAsia="es-ES"/>
-        </w:rPr>
-        <w:t>ZINEMA</w:t>
-      </w:r>
-      <w:r>
-        <w:rPr>
-          <w:rFonts w:ascii="Arial" w:eastAsia="Times New Roman" w:hAnsi="Arial" w:cs="Arial"/>
-          <w:color w:val="000000"/>
-          <w:lang w:eastAsia="es-ES"/>
-        </w:rPr>
-        <w:t>(</w:t>
-      </w:r>
-      <w:r>
-        <w:rPr>
-          <w:rFonts w:ascii="Arial" w:eastAsia="Times New Roman" w:hAnsi="Arial" w:cs="Arial"/>
-          <w:color w:val="000000"/>
-          <w:u w:val="single"/>
-          <w:lang w:eastAsia="es-ES"/>
-        </w:rPr>
-        <w:t>Id_Zinema(PK</w:t>
-      </w:r>
-      <w:proofErr w:type="gramStart"/>
-      <w:r>
-        <w:rPr>
-          <w:rFonts w:ascii="Arial" w:eastAsia="Times New Roman" w:hAnsi="Arial" w:cs="Arial"/>
-          <w:color w:val="000000"/>
-          <w:u w:val="single"/>
-          <w:lang w:eastAsia="es-ES"/>
-        </w:rPr>
-        <w:t>)</w:t>
-      </w:r>
-      <w:r>
-        <w:rPr>
-          <w:rFonts w:ascii="Arial" w:eastAsia="Times New Roman" w:hAnsi="Arial" w:cs="Arial"/>
-          <w:color w:val="000000"/>
-          <w:lang w:eastAsia="es-ES"/>
-        </w:rPr>
-        <w:t>,izena</w:t>
-      </w:r>
-      <w:proofErr w:type="gramEnd"/>
-      <w:r>
-        <w:rPr>
-          <w:rFonts w:ascii="Arial" w:eastAsia="Times New Roman" w:hAnsi="Arial" w:cs="Arial"/>
-          <w:color w:val="000000"/>
-          <w:lang w:eastAsia="es-ES"/>
-        </w:rPr>
-        <w:t>(unique),Areto-kopurua,Ordutegia,Kokapena)</w:t>
-      </w:r>
-    </w:p>
-    <w:p>
-      <w:pPr>
-        <w:spacing w:after="0" w:line="240" w:lineRule="auto"/>
-        <w:rPr>
-          <w:rFonts w:ascii="Times New Roman" w:eastAsia="Times New Roman" w:hAnsi="Times New Roman" w:cs="Times New Roman"/>
-          <w:sz w:val="24"/>
-          <w:szCs w:val="24"/>
-          <w:lang w:eastAsia="es-ES"/>
-        </w:rPr>
-      </w:pPr>
-    </w:p>
-    <w:p>
-      <w:pPr>
-        <w:spacing w:after="0" w:line="240" w:lineRule="auto"/>
-        <w:rPr>
-          <w:rFonts w:ascii="Times New Roman" w:eastAsia="Times New Roman" w:hAnsi="Times New Roman" w:cs="Times New Roman"/>
-          <w:sz w:val="24"/>
-          <w:szCs w:val="24"/>
-          <w:lang w:eastAsia="es-ES"/>
-        </w:rPr>
-      </w:pPr>
-      <w:r>
-        <w:rPr>
-          <w:rFonts w:ascii="Arial" w:eastAsia="Times New Roman" w:hAnsi="Arial" w:cs="Arial"/>
-          <w:b/>
-          <w:bCs/>
-          <w:color w:val="000000"/>
-          <w:lang w:eastAsia="es-ES"/>
-        </w:rPr>
-        <w:t xml:space="preserve">SARRERA </w:t>
-      </w:r>
-      <w:r>
-        <w:rPr>
-          <w:rFonts w:ascii="Arial" w:eastAsia="Times New Roman" w:hAnsi="Arial" w:cs="Arial"/>
-          <w:color w:val="000000"/>
-          <w:lang w:eastAsia="es-ES"/>
-        </w:rPr>
-        <w:t>(</w:t>
-      </w:r>
-      <w:r>
-        <w:rPr>
-          <w:rFonts w:ascii="Arial" w:eastAsia="Times New Roman" w:hAnsi="Arial" w:cs="Arial"/>
-          <w:color w:val="000000"/>
-          <w:u w:val="single"/>
-          <w:lang w:eastAsia="es-ES"/>
-        </w:rPr>
-        <w:t>Id_</w:t>
-      </w:r>
-      <w:proofErr w:type="gramStart"/>
-      <w:r>
-        <w:rPr>
-          <w:rFonts w:ascii="Arial" w:eastAsia="Times New Roman" w:hAnsi="Arial" w:cs="Arial"/>
-          <w:color w:val="000000"/>
-          <w:u w:val="single"/>
-          <w:lang w:eastAsia="es-ES"/>
-        </w:rPr>
-        <w:t>sarrera(</w:t>
-      </w:r>
-      <w:proofErr w:type="gramEnd"/>
-      <w:r>
-        <w:rPr>
-          <w:rFonts w:ascii="Arial" w:eastAsia="Times New Roman" w:hAnsi="Arial" w:cs="Arial"/>
-          <w:color w:val="000000"/>
-          <w:u w:val="single"/>
-          <w:lang w:eastAsia="es-ES"/>
-        </w:rPr>
-        <w:t>PK )</w:t>
-      </w:r>
-      <w:r>
-        <w:rPr>
-          <w:rFonts w:ascii="Arial" w:eastAsia="Times New Roman" w:hAnsi="Arial" w:cs="Arial"/>
-          <w:color w:val="000000"/>
-          <w:lang w:eastAsia="es-ES"/>
-        </w:rPr>
-        <w:t>,</w:t>
-      </w:r>
-      <w:r>
-        <w:rPr>
-          <w:rFonts w:ascii="Arial" w:eastAsia="Times New Roman" w:hAnsi="Arial" w:cs="Arial"/>
-          <w:color w:val="000000"/>
-          <w:u w:val="single"/>
-          <w:lang w:eastAsia="es-ES"/>
-        </w:rPr>
-        <w:t>Id_erosketa(FK),</w:t>
-      </w:r>
-      <w:r>
-        <w:rPr>
-          <w:rFonts w:ascii="Arial" w:eastAsia="Times New Roman" w:hAnsi="Arial" w:cs="Arial"/>
-          <w:color w:val="000000"/>
-          <w:lang w:eastAsia="es-ES"/>
-        </w:rPr>
-        <w:t>film_izena,prezioa,id_saioa(fk))</w:t>
-      </w:r>
-    </w:p>
-    <w:p>
-      <w:pPr>
-        <w:spacing w:after="240" w:line="240" w:lineRule="auto"/>
-        <w:rPr>
-          <w:rFonts w:ascii="Times New Roman" w:eastAsia="Times New Roman" w:hAnsi="Times New Roman" w:cs="Times New Roman"/>
-          <w:sz w:val="24"/>
-          <w:szCs w:val="24"/>
-          <w:lang w:eastAsia="es-ES"/>
-        </w:rPr>
-      </w:pPr>
-    </w:p>
-    <w:p>
-      <w:pPr>
-        <w:spacing w:after="0" w:line="240" w:lineRule="auto"/>
-        <w:rPr>
-          <w:rFonts w:ascii="Times New Roman" w:eastAsia="Times New Roman" w:hAnsi="Times New Roman" w:cs="Times New Roman"/>
-          <w:sz w:val="24"/>
-          <w:szCs w:val="24"/>
-          <w:lang w:eastAsia="es-ES"/>
-        </w:rPr>
-      </w:pPr>
-      <w:r>
-        <w:rPr>
-          <w:rFonts w:ascii="Arial" w:eastAsia="Times New Roman" w:hAnsi="Arial" w:cs="Arial"/>
-          <w:b/>
-          <w:bCs/>
-          <w:color w:val="000000"/>
-          <w:lang w:eastAsia="es-ES"/>
-        </w:rPr>
-        <w:t xml:space="preserve">ARETO </w:t>
-      </w:r>
-      <w:r>
-        <w:rPr>
-          <w:rFonts w:ascii="Arial" w:eastAsia="Times New Roman" w:hAnsi="Arial" w:cs="Arial"/>
-          <w:color w:val="000000"/>
-          <w:lang w:eastAsia="es-ES"/>
-        </w:rPr>
-        <w:t>(</w:t>
-      </w:r>
-      <w:r>
-        <w:rPr>
-          <w:rFonts w:ascii="Arial" w:eastAsia="Times New Roman" w:hAnsi="Arial" w:cs="Arial"/>
-          <w:color w:val="000000"/>
-          <w:u w:val="single"/>
-          <w:lang w:eastAsia="es-ES"/>
-        </w:rPr>
-        <w:t>Id_areto(PK</w:t>
-      </w:r>
-      <w:proofErr w:type="gramStart"/>
-      <w:r>
-        <w:rPr>
-          <w:rFonts w:ascii="Arial" w:eastAsia="Times New Roman" w:hAnsi="Arial" w:cs="Arial"/>
-          <w:color w:val="000000"/>
-          <w:u w:val="single"/>
-          <w:lang w:eastAsia="es-ES"/>
-        </w:rPr>
-        <w:t>)</w:t>
-      </w:r>
-      <w:r>
-        <w:rPr>
-          <w:rFonts w:ascii="Arial" w:eastAsia="Times New Roman" w:hAnsi="Arial" w:cs="Arial"/>
-          <w:color w:val="000000"/>
-          <w:lang w:eastAsia="es-ES"/>
-        </w:rPr>
-        <w:t>,</w:t>
-      </w:r>
-      <w:r>
-        <w:rPr>
-          <w:rFonts w:ascii="Arial" w:eastAsia="Times New Roman" w:hAnsi="Arial" w:cs="Arial"/>
-          <w:color w:val="000000"/>
-          <w:u w:val="single"/>
-          <w:lang w:eastAsia="es-ES"/>
-        </w:rPr>
-        <w:t>Id</w:t>
-      </w:r>
-      <w:proofErr w:type="gramEnd"/>
-      <w:r>
-        <w:rPr>
-          <w:rFonts w:ascii="Arial" w:eastAsia="Times New Roman" w:hAnsi="Arial" w:cs="Arial"/>
-          <w:color w:val="000000"/>
-          <w:u w:val="single"/>
-          <w:lang w:eastAsia="es-ES"/>
-        </w:rPr>
-        <w:t>_zinema(FK)</w:t>
-      </w:r>
-      <w:r>
-        <w:rPr>
-          <w:rFonts w:ascii="Arial" w:eastAsia="Times New Roman" w:hAnsi="Arial" w:cs="Arial"/>
-          <w:color w:val="000000"/>
-          <w:lang w:eastAsia="es-ES"/>
-        </w:rPr>
-        <w:t>,izena)</w:t>
-      </w:r>
-    </w:p>
-    <w:p>
-      <w:pPr>
-        <w:spacing w:after="0" w:line="240" w:lineRule="auto"/>
-        <w:rPr>
-          <w:rFonts w:ascii="Times New Roman" w:eastAsia="Times New Roman" w:hAnsi="Times New Roman" w:cs="Times New Roman"/>
-          <w:sz w:val="24"/>
-          <w:szCs w:val="24"/>
-          <w:lang w:eastAsia="es-ES"/>
-        </w:rPr>
-      </w:pPr>
-    </w:p>
-    <w:p>
-      <w:pPr>
-        <w:spacing w:after="0" w:line="240" w:lineRule="auto"/>
-        <w:rPr>
-          <w:rFonts w:ascii="Times New Roman" w:eastAsia="Times New Roman" w:hAnsi="Times New Roman" w:cs="Times New Roman"/>
-          <w:sz w:val="24"/>
-          <w:szCs w:val="24"/>
-          <w:lang w:eastAsia="es-ES"/>
-        </w:rPr>
-      </w:pPr>
-      <w:r>
-        <w:rPr>
-          <w:rFonts w:ascii="Arial" w:eastAsia="Times New Roman" w:hAnsi="Arial" w:cs="Arial"/>
-          <w:b/>
-          <w:bCs/>
-          <w:color w:val="000000"/>
-          <w:lang w:eastAsia="es-ES"/>
-        </w:rPr>
-        <w:t xml:space="preserve">FILMA </w:t>
-      </w:r>
-      <w:proofErr w:type="gramStart"/>
-      <w:r>
-        <w:rPr>
-          <w:rFonts w:ascii="Arial" w:eastAsia="Times New Roman" w:hAnsi="Arial" w:cs="Arial"/>
-          <w:color w:val="000000"/>
-          <w:lang w:eastAsia="es-ES"/>
-        </w:rPr>
-        <w:t>(</w:t>
-      </w:r>
-      <w:r>
-        <w:rPr>
-          <w:rFonts w:ascii="Arial" w:eastAsia="Times New Roman" w:hAnsi="Arial" w:cs="Arial"/>
-          <w:color w:val="000000"/>
-          <w:u w:val="single"/>
-          <w:lang w:eastAsia="es-ES"/>
-        </w:rPr>
-        <w:t xml:space="preserve"> Id</w:t>
-      </w:r>
-      <w:proofErr w:type="gramEnd"/>
-      <w:r>
-        <w:rPr>
-          <w:rFonts w:ascii="Arial" w:eastAsia="Times New Roman" w:hAnsi="Arial" w:cs="Arial"/>
-          <w:color w:val="000000"/>
-          <w:u w:val="single"/>
-          <w:lang w:eastAsia="es-ES"/>
-        </w:rPr>
-        <w:t>_filma(pk)</w:t>
-      </w:r>
-      <w:r>
-        <w:rPr>
-          <w:rFonts w:ascii="Arial" w:eastAsia="Times New Roman" w:hAnsi="Arial" w:cs="Arial"/>
-          <w:color w:val="000000"/>
-          <w:lang w:eastAsia="es-ES"/>
-        </w:rPr>
-        <w:t>,izena,generoa,iraupena,prezioa)</w:t>
-      </w:r>
-    </w:p>
-    <w:p>
-      <w:pPr>
-        <w:spacing w:after="0" w:line="240" w:lineRule="auto"/>
-        <w:rPr>
-          <w:rFonts w:ascii="Times New Roman" w:eastAsia="Times New Roman" w:hAnsi="Times New Roman" w:cs="Times New Roman"/>
-          <w:sz w:val="24"/>
-          <w:szCs w:val="24"/>
-          <w:lang w:eastAsia="es-ES"/>
-        </w:rPr>
-      </w:pPr>
-    </w:p>
-    <w:p>
-      <w:pPr>
-        <w:spacing w:after="0" w:line="240" w:lineRule="auto"/>
-        <w:rPr>
-          <w:rFonts w:ascii="Times New Roman" w:eastAsia="Times New Roman" w:hAnsi="Times New Roman" w:cs="Times New Roman"/>
-          <w:sz w:val="24"/>
-          <w:szCs w:val="24"/>
-          <w:lang w:eastAsia="es-ES"/>
-        </w:rPr>
-      </w:pPr>
-      <w:r>
-        <w:rPr>
-          <w:rFonts w:ascii="Arial" w:eastAsia="Times New Roman" w:hAnsi="Arial" w:cs="Arial"/>
-          <w:b/>
-          <w:bCs/>
-          <w:color w:val="000000"/>
-          <w:lang w:eastAsia="es-ES"/>
-        </w:rPr>
-        <w:t xml:space="preserve">SAIOA </w:t>
-      </w:r>
-      <w:r>
-        <w:rPr>
-          <w:rFonts w:ascii="Arial" w:eastAsia="Times New Roman" w:hAnsi="Arial" w:cs="Arial"/>
-          <w:color w:val="000000"/>
-          <w:lang w:eastAsia="es-ES"/>
-        </w:rPr>
-        <w:t>(</w:t>
-      </w:r>
-      <w:r>
-        <w:rPr>
-          <w:rFonts w:ascii="Arial" w:eastAsia="Times New Roman" w:hAnsi="Arial" w:cs="Arial"/>
-          <w:color w:val="000000"/>
-          <w:u w:val="single"/>
-          <w:lang w:eastAsia="es-ES"/>
-        </w:rPr>
-        <w:t>Id_saioa(pk</w:t>
-      </w:r>
-      <w:proofErr w:type="gramStart"/>
-      <w:r>
-        <w:rPr>
-          <w:rFonts w:ascii="Arial" w:eastAsia="Times New Roman" w:hAnsi="Arial" w:cs="Arial"/>
-          <w:color w:val="000000"/>
-          <w:u w:val="single"/>
-          <w:lang w:eastAsia="es-ES"/>
-        </w:rPr>
-        <w:t>)</w:t>
-      </w:r>
-      <w:r>
-        <w:rPr>
-          <w:rFonts w:ascii="Arial" w:eastAsia="Times New Roman" w:hAnsi="Arial" w:cs="Arial"/>
-          <w:color w:val="000000"/>
-          <w:lang w:eastAsia="es-ES"/>
-        </w:rPr>
-        <w:t>,</w:t>
-      </w:r>
-      <w:proofErr w:type="spellStart"/>
-      <w:r>
-        <w:rPr>
-          <w:rFonts w:ascii="Arial" w:eastAsia="Times New Roman" w:hAnsi="Arial" w:cs="Arial"/>
-          <w:color w:val="000000"/>
-          <w:lang w:eastAsia="es-ES"/>
-        </w:rPr>
-        <w:t>data</w:t>
-      </w:r>
-      <w:proofErr w:type="gramEnd"/>
-      <w:r>
-        <w:rPr>
-          <w:rFonts w:ascii="Arial" w:eastAsia="Times New Roman" w:hAnsi="Arial" w:cs="Arial"/>
-          <w:color w:val="000000"/>
-          <w:lang w:eastAsia="es-ES"/>
-        </w:rPr>
-        <w:t>,Hasiera-ordua</w:t>
-      </w:r>
-      <w:proofErr w:type="spellEnd"/>
-      <w:r>
-        <w:rPr>
-          <w:rFonts w:ascii="Arial" w:eastAsia="Times New Roman" w:hAnsi="Arial" w:cs="Arial"/>
-          <w:color w:val="000000"/>
-          <w:lang w:eastAsia="es-ES"/>
-        </w:rPr>
-        <w:t>)</w:t>
-      </w:r>
-    </w:p>
-    <w:p>
-      <w:pPr>
-        <w:spacing w:after="0" w:line="240" w:lineRule="auto"/>
-        <w:rPr>
-          <w:rFonts w:ascii="Times New Roman" w:eastAsia="Times New Roman" w:hAnsi="Times New Roman" w:cs="Times New Roman"/>
-          <w:sz w:val="24"/>
-          <w:szCs w:val="24"/>
-          <w:lang w:eastAsia="es-ES"/>
-        </w:rPr>
-      </w:pPr>
-    </w:p>
-    <w:p>
-      <w:pPr>
-        <w:spacing w:after="0" w:line="240" w:lineRule="auto"/>
-        <w:rPr>
-          <w:rFonts w:ascii="Times New Roman" w:eastAsia="Times New Roman" w:hAnsi="Times New Roman" w:cs="Times New Roman"/>
-          <w:sz w:val="24"/>
-          <w:szCs w:val="24"/>
-          <w:lang w:eastAsia="es-ES"/>
-        </w:rPr>
-      </w:pPr>
-      <w:r>
-        <w:rPr>
-          <w:rFonts w:ascii="Arial" w:eastAsia="Times New Roman" w:hAnsi="Arial" w:cs="Arial"/>
-          <w:b/>
-          <w:bCs/>
-          <w:color w:val="000000"/>
-          <w:lang w:eastAsia="es-ES"/>
-        </w:rPr>
-        <w:t>ARETO-FILMA-</w:t>
-      </w:r>
-      <w:proofErr w:type="gramStart"/>
-      <w:r>
-        <w:rPr>
-          <w:rFonts w:ascii="Arial" w:eastAsia="Times New Roman" w:hAnsi="Arial" w:cs="Arial"/>
-          <w:b/>
-          <w:bCs/>
-          <w:color w:val="000000"/>
-          <w:lang w:eastAsia="es-ES"/>
-        </w:rPr>
-        <w:t>SAIO</w:t>
-      </w:r>
-      <w:r>
-        <w:rPr>
-          <w:rFonts w:ascii="Arial" w:eastAsia="Times New Roman" w:hAnsi="Arial" w:cs="Arial"/>
-          <w:color w:val="000000"/>
-          <w:u w:val="single"/>
-          <w:lang w:eastAsia="es-ES"/>
-        </w:rPr>
-        <w:t>(</w:t>
-      </w:r>
-      <w:proofErr w:type="gramEnd"/>
-      <w:r>
-        <w:rPr>
-          <w:rFonts w:ascii="Arial" w:eastAsia="Times New Roman" w:hAnsi="Arial" w:cs="Arial"/>
-          <w:color w:val="000000"/>
-          <w:u w:val="single"/>
-          <w:lang w:eastAsia="es-ES"/>
-        </w:rPr>
-        <w:t>id zinema(FK)</w:t>
-      </w:r>
-      <w:r>
-        <w:rPr>
-          <w:rFonts w:ascii="Arial" w:eastAsia="Times New Roman" w:hAnsi="Arial" w:cs="Arial"/>
-          <w:color w:val="000000"/>
-          <w:lang w:eastAsia="es-ES"/>
-        </w:rPr>
-        <w:t>,</w:t>
-      </w:r>
-      <w:r>
-        <w:rPr>
-          <w:rFonts w:ascii="Arial" w:eastAsia="Times New Roman" w:hAnsi="Arial" w:cs="Arial"/>
-          <w:color w:val="000000"/>
-          <w:u w:val="single"/>
-          <w:lang w:eastAsia="es-ES"/>
-        </w:rPr>
-        <w:t>Id_areto(FK),</w:t>
-      </w:r>
-      <w:r>
-        <w:rPr>
-          <w:rFonts w:ascii="Arial" w:eastAsia="Times New Roman" w:hAnsi="Arial" w:cs="Arial"/>
-          <w:color w:val="000000"/>
-          <w:lang w:eastAsia="es-ES"/>
-        </w:rPr>
-        <w:t>Id_filma(FK)</w:t>
-      </w:r>
-      <w:r>
-        <w:rPr>
-          <w:rFonts w:ascii="Arial" w:eastAsia="Times New Roman" w:hAnsi="Arial" w:cs="Arial"/>
-          <w:color w:val="000000"/>
-          <w:u w:val="single"/>
-          <w:lang w:eastAsia="es-ES"/>
-        </w:rPr>
-        <w:t>,Id_saioa(FK)</w:t>
-      </w:r>
-      <w:r>
-        <w:rPr>
-          <w:rFonts w:ascii="Arial" w:eastAsia="Times New Roman" w:hAnsi="Arial" w:cs="Arial"/>
-          <w:color w:val="000000"/>
-          <w:lang w:eastAsia="es-ES"/>
-        </w:rPr>
-        <w:t>)</w:t>
-      </w:r>
-    </w:p>
-    <w:p>
-      <w:pPr>
-        <w:spacing w:after="240" w:line="240" w:lineRule="auto"/>
-        <w:rPr>
-          <w:rFonts w:ascii="Times New Roman" w:eastAsia="Times New Roman" w:hAnsi="Times New Roman" w:cs="Times New Roman"/>
-          <w:sz w:val="24"/>
-          <w:szCs w:val="24"/>
-          <w:lang w:eastAsia="es-ES"/>
-        </w:rPr>
-      </w:pPr>
-    </w:p>
-    <w:p>
-      <w:pPr>
-        <w:spacing w:after="240" w:line="240" w:lineRule="auto"/>
-        <w:rPr>
-          <w:rFonts w:ascii="Times New Roman" w:eastAsia="Times New Roman" w:hAnsi="Times New Roman" w:cs="Times New Roman"/>
-          <w:sz w:val="24"/>
-          <w:szCs w:val="24"/>
-          <w:lang w:eastAsia="es-ES"/>
-        </w:rPr>
-      </w:pPr>
-    </w:p>
-    <w:p>
-      <w:pPr>
-        <w:spacing w:after="240" w:line="240" w:lineRule="auto"/>
-        <w:rPr>
-          <w:rFonts w:ascii="Times New Roman" w:eastAsia="Times New Roman" w:hAnsi="Times New Roman" w:cs="Times New Roman"/>
-          <w:sz w:val="24"/>
-          <w:szCs w:val="24"/>
-          <w:lang w:eastAsia="es-ES"/>
-        </w:rPr>
-      </w:pPr>
-    </w:p>
-    <w:p>
-      <w:pPr>
-        <w:spacing w:after="240" w:line="240" w:lineRule="auto"/>
-        <w:rPr>
-          <w:rFonts w:ascii="Times New Roman" w:eastAsia="Times New Roman" w:hAnsi="Times New Roman" w:cs="Times New Roman"/>
-          <w:sz w:val="24"/>
-          <w:szCs w:val="24"/>
-          <w:lang w:eastAsia="es-ES"/>
-        </w:rPr>
-      </w:pPr>
-    </w:p>
-    <w:p>
-      <w:pPr>
-        <w:spacing w:after="240" w:line="240" w:lineRule="auto"/>
-        <w:rPr>
-          <w:rFonts w:ascii="Times New Roman" w:eastAsia="Times New Roman" w:hAnsi="Times New Roman" w:cs="Times New Roman"/>
-          <w:sz w:val="24"/>
-          <w:szCs w:val="24"/>
-          <w:lang w:eastAsia="es-ES"/>
-        </w:rPr>
-      </w:pPr>
-    </w:p>
-    <w:p>
-      <w:pPr>
-        <w:spacing w:after="0" w:line="240" w:lineRule="auto"/>
-        <w:rPr>
-          <w:rFonts w:ascii="Times New Roman" w:eastAsia="Times New Roman" w:hAnsi="Times New Roman" w:cs="Times New Roman"/>
-          <w:sz w:val="24"/>
-          <w:szCs w:val="24"/>
-          <w:lang w:eastAsia="es-ES"/>
-        </w:rPr>
-      </w:pPr>
-      <w:r>
-        <w:rPr>
-          <w:rFonts w:ascii="Arial" w:eastAsia="Times New Roman" w:hAnsi="Arial" w:cs="Arial"/>
-          <w:color w:val="000000"/>
-          <w:lang w:eastAsia="es-ES"/>
-        </w:rPr>
-        <w:lastRenderedPageBreak/>
-        <w:t>3FN </w:t>
-      </w:r>
-      <w:bookmarkStart w:id="0" w:name="_GoBack"/>
-      <w:bookmarkEnd w:id="0"/>
-    </w:p>
-    <w:p>
-      <w:pPr>
-        <w:spacing w:after="0" w:line="240" w:lineRule="auto"/>
-        <w:rPr>
-          <w:rFonts w:ascii="Times New Roman" w:eastAsia="Times New Roman" w:hAnsi="Times New Roman" w:cs="Times New Roman"/>
-          <w:sz w:val="24"/>
-          <w:szCs w:val="24"/>
-          <w:lang w:eastAsia="es-ES"/>
-        </w:rPr>
-      </w:pPr>
-    </w:p>
-    <w:p>
-      <w:pPr>
-        <w:spacing w:after="0" w:line="240" w:lineRule="auto"/>
-        <w:rPr>
-          <w:rFonts w:ascii="Times New Roman" w:eastAsia="Times New Roman" w:hAnsi="Times New Roman" w:cs="Times New Roman"/>
-          <w:sz w:val="24"/>
-          <w:szCs w:val="24"/>
-          <w:lang w:eastAsia="es-ES"/>
-        </w:rPr>
-      </w:pPr>
-      <w:r>
-        <w:rPr>
-          <w:rFonts w:ascii="Arial" w:eastAsia="Times New Roman" w:hAnsi="Arial" w:cs="Arial"/>
-          <w:color w:val="000000"/>
-          <w:lang w:eastAsia="es-ES"/>
-        </w:rPr>
-        <w:t xml:space="preserve">Ez </w:t>
-      </w:r>
-      <w:proofErr w:type="spellStart"/>
-      <w:r>
-        <w:rPr>
-          <w:rFonts w:ascii="Arial" w:eastAsia="Times New Roman" w:hAnsi="Arial" w:cs="Arial"/>
-          <w:color w:val="000000"/>
-          <w:lang w:eastAsia="es-ES"/>
-        </w:rPr>
-        <w:t>dago</w:t>
-      </w:r>
-      <w:proofErr w:type="spellEnd"/>
-      <w:r>
-        <w:rPr>
-          <w:rFonts w:ascii="Arial" w:eastAsia="Times New Roman" w:hAnsi="Arial" w:cs="Arial"/>
-          <w:color w:val="000000"/>
-          <w:lang w:eastAsia="es-ES"/>
-        </w:rPr>
-        <w:t xml:space="preserve"> </w:t>
-      </w:r>
-      <w:proofErr w:type="spellStart"/>
-      <w:r>
-        <w:rPr>
-          <w:rFonts w:ascii="Arial" w:eastAsia="Times New Roman" w:hAnsi="Arial" w:cs="Arial"/>
-          <w:color w:val="000000"/>
-          <w:lang w:eastAsia="es-ES"/>
-        </w:rPr>
-        <w:t>menpekotasun</w:t>
-      </w:r>
-      <w:proofErr w:type="spellEnd"/>
-      <w:r>
-        <w:rPr>
-          <w:rFonts w:ascii="Arial" w:eastAsia="Times New Roman" w:hAnsi="Arial" w:cs="Arial"/>
-          <w:color w:val="000000"/>
-          <w:lang w:eastAsia="es-ES"/>
-        </w:rPr>
-        <w:t xml:space="preserve"> </w:t>
-      </w:r>
-      <w:proofErr w:type="spellStart"/>
-      <w:r>
-        <w:rPr>
-          <w:rFonts w:ascii="Arial" w:eastAsia="Times New Roman" w:hAnsi="Arial" w:cs="Arial"/>
-          <w:color w:val="000000"/>
-          <w:lang w:eastAsia="es-ES"/>
-        </w:rPr>
-        <w:t>transitiborik</w:t>
-      </w:r>
-      <w:proofErr w:type="spellEnd"/>
-    </w:p>
-    <w:p>
-      <w:pPr>
-        <w:spacing w:after="0" w:line="240" w:lineRule="auto"/>
-        <w:rPr>
-          <w:rFonts w:ascii="Times New Roman" w:eastAsia="Times New Roman" w:hAnsi="Times New Roman" w:cs="Times New Roman"/>
-          <w:sz w:val="24"/>
-          <w:szCs w:val="24"/>
-          <w:lang w:eastAsia="es-ES"/>
-        </w:rPr>
-      </w:pPr>
-    </w:p>
-    <w:p>
-      <w:pPr>
-        <w:spacing w:after="0" w:line="240" w:lineRule="auto"/>
-        <w:rPr>
-          <w:rFonts w:ascii="Times New Roman" w:eastAsia="Times New Roman" w:hAnsi="Times New Roman" w:cs="Times New Roman"/>
-          <w:sz w:val="24"/>
-          <w:szCs w:val="24"/>
-          <w:lang w:eastAsia="es-ES"/>
-        </w:rPr>
-      </w:pPr>
-      <w:r>
-        <w:rPr>
-          <w:rFonts w:ascii="Arial" w:eastAsia="Times New Roman" w:hAnsi="Arial" w:cs="Arial"/>
-          <w:b/>
-          <w:bCs/>
-          <w:color w:val="000000"/>
-          <w:lang w:eastAsia="es-ES"/>
-        </w:rPr>
-        <w:t>ERABILTZAILE</w:t>
-      </w:r>
-      <w:r>
-        <w:rPr>
-          <w:rFonts w:ascii="Arial" w:eastAsia="Times New Roman" w:hAnsi="Arial" w:cs="Arial"/>
-          <w:color w:val="000000"/>
-          <w:lang w:eastAsia="es-ES"/>
-        </w:rPr>
-        <w:t xml:space="preserve"> (</w:t>
-      </w:r>
-      <w:r>
-        <w:rPr>
-          <w:rFonts w:ascii="Arial" w:eastAsia="Times New Roman" w:hAnsi="Arial" w:cs="Arial"/>
-          <w:color w:val="000000"/>
-          <w:u w:val="single"/>
-          <w:lang w:eastAsia="es-ES"/>
-        </w:rPr>
-        <w:t>Id_erabiltzailea(PK)</w:t>
-      </w:r>
-      <w:r>
-        <w:rPr>
-          <w:rFonts w:ascii="Arial" w:eastAsia="Times New Roman" w:hAnsi="Arial" w:cs="Arial"/>
-          <w:color w:val="000000"/>
-          <w:lang w:eastAsia="es-ES"/>
-        </w:rPr>
-        <w:t>, izena(unique</w:t>
-      </w:r>
-      <w:proofErr w:type="gramStart"/>
-      <w:r>
-        <w:rPr>
-          <w:rFonts w:ascii="Arial" w:eastAsia="Times New Roman" w:hAnsi="Arial" w:cs="Arial"/>
-          <w:color w:val="000000"/>
-          <w:lang w:eastAsia="es-ES"/>
-        </w:rPr>
-        <w:t>),Abizena</w:t>
-      </w:r>
-      <w:proofErr w:type="gramEnd"/>
-      <w:r>
-        <w:rPr>
-          <w:rFonts w:ascii="Arial" w:eastAsia="Times New Roman" w:hAnsi="Arial" w:cs="Arial"/>
-          <w:color w:val="000000"/>
-          <w:lang w:eastAsia="es-ES"/>
-        </w:rPr>
-        <w:t xml:space="preserve">, NAN ,jaiotze-data, </w:t>
-      </w:r>
-      <w:proofErr w:type="spellStart"/>
-      <w:r>
-        <w:rPr>
-          <w:rFonts w:ascii="Arial" w:eastAsia="Times New Roman" w:hAnsi="Arial" w:cs="Arial"/>
-          <w:color w:val="000000"/>
-          <w:lang w:eastAsia="es-ES"/>
-        </w:rPr>
-        <w:t>sexua</w:t>
-      </w:r>
-      <w:proofErr w:type="spellEnd"/>
-      <w:r>
-        <w:rPr>
-          <w:rFonts w:ascii="Arial" w:eastAsia="Times New Roman" w:hAnsi="Arial" w:cs="Arial"/>
-          <w:color w:val="000000"/>
-          <w:lang w:eastAsia="es-ES"/>
-        </w:rPr>
-        <w:t xml:space="preserve"> ,</w:t>
-      </w:r>
-      <w:proofErr w:type="spellStart"/>
-      <w:r>
-        <w:rPr>
-          <w:rFonts w:ascii="Arial" w:eastAsia="Times New Roman" w:hAnsi="Arial" w:cs="Arial"/>
-          <w:color w:val="000000"/>
-          <w:lang w:eastAsia="es-ES"/>
-        </w:rPr>
-        <w:t>pasahitza</w:t>
-      </w:r>
-      <w:proofErr w:type="spellEnd"/>
-      <w:r>
-        <w:rPr>
-          <w:rFonts w:ascii="Arial" w:eastAsia="Times New Roman" w:hAnsi="Arial" w:cs="Arial"/>
-          <w:color w:val="000000"/>
-          <w:lang w:eastAsia="es-ES"/>
-        </w:rPr>
-        <w:t>)</w:t>
-      </w:r>
-    </w:p>
-    <w:p>
-      <w:pPr>
-        <w:spacing w:after="0" w:line="240" w:lineRule="auto"/>
-        <w:rPr>
-          <w:rFonts w:ascii="Times New Roman" w:eastAsia="Times New Roman" w:hAnsi="Times New Roman" w:cs="Times New Roman"/>
-          <w:sz w:val="24"/>
-          <w:szCs w:val="24"/>
-          <w:lang w:eastAsia="es-ES"/>
-        </w:rPr>
-      </w:pPr>
-    </w:p>
-    <w:p>
-      <w:pPr>
-        <w:spacing w:after="0" w:line="240" w:lineRule="auto"/>
-        <w:rPr>
-          <w:rFonts w:ascii="Times New Roman" w:eastAsia="Times New Roman" w:hAnsi="Times New Roman" w:cs="Times New Roman"/>
-          <w:sz w:val="24"/>
-          <w:szCs w:val="24"/>
-          <w:lang w:eastAsia="es-ES"/>
-        </w:rPr>
-      </w:pPr>
-      <w:r>
-        <w:rPr>
-          <w:rFonts w:ascii="Arial" w:eastAsia="Times New Roman" w:hAnsi="Arial" w:cs="Arial"/>
-          <w:b/>
-          <w:bCs/>
-          <w:color w:val="000000"/>
-          <w:lang w:eastAsia="es-ES"/>
-        </w:rPr>
-        <w:t xml:space="preserve">EROSKETA </w:t>
-      </w:r>
-      <w:r>
-        <w:rPr>
-          <w:rFonts w:ascii="Arial" w:eastAsia="Times New Roman" w:hAnsi="Arial" w:cs="Arial"/>
-          <w:color w:val="000000"/>
-          <w:lang w:eastAsia="es-ES"/>
-        </w:rPr>
-        <w:t>(</w:t>
-      </w:r>
-      <w:r>
-        <w:rPr>
-          <w:rFonts w:ascii="Arial" w:eastAsia="Times New Roman" w:hAnsi="Arial" w:cs="Arial"/>
-          <w:color w:val="000000"/>
-          <w:u w:val="single"/>
-          <w:lang w:eastAsia="es-ES"/>
-        </w:rPr>
-        <w:t>Id_erosketa(PK</w:t>
-      </w:r>
-      <w:proofErr w:type="gramStart"/>
-      <w:r>
-        <w:rPr>
-          <w:rFonts w:ascii="Arial" w:eastAsia="Times New Roman" w:hAnsi="Arial" w:cs="Arial"/>
-          <w:color w:val="000000"/>
-          <w:u w:val="single"/>
-          <w:lang w:eastAsia="es-ES"/>
-        </w:rPr>
-        <w:t>)</w:t>
-      </w:r>
-      <w:r>
-        <w:rPr>
-          <w:rFonts w:ascii="Arial" w:eastAsia="Times New Roman" w:hAnsi="Arial" w:cs="Arial"/>
-          <w:color w:val="000000"/>
-          <w:lang w:eastAsia="es-ES"/>
-        </w:rPr>
-        <w:t xml:space="preserve"> ,prezioa</w:t>
-      </w:r>
-      <w:proofErr w:type="gramEnd"/>
-      <w:r>
-        <w:rPr>
-          <w:rFonts w:ascii="Arial" w:eastAsia="Times New Roman" w:hAnsi="Arial" w:cs="Arial"/>
-          <w:color w:val="000000"/>
-          <w:lang w:eastAsia="es-ES"/>
-        </w:rPr>
-        <w:t>,erabiltzaile_izena, jatorria, Id_erabiltzaile(fk)</w:t>
-      </w:r>
-      <w:r>
-        <w:rPr>
-          <w:rFonts w:ascii="Arial" w:eastAsia="Times New Roman" w:hAnsi="Arial" w:cs="Arial"/>
-          <w:color w:val="000000"/>
-          <w:u w:val="single"/>
-          <w:lang w:eastAsia="es-ES"/>
-        </w:rPr>
-        <w:t>)</w:t>
-      </w:r>
-    </w:p>
-    <w:p>
-      <w:pPr>
-        <w:spacing w:after="0" w:line="240" w:lineRule="auto"/>
-        <w:rPr>
-          <w:rFonts w:ascii="Times New Roman" w:eastAsia="Times New Roman" w:hAnsi="Times New Roman" w:cs="Times New Roman"/>
-          <w:sz w:val="24"/>
-          <w:szCs w:val="24"/>
-          <w:lang w:eastAsia="es-ES"/>
-        </w:rPr>
-      </w:pPr>
-    </w:p>
-    <w:p>
-      <w:pPr>
-        <w:spacing w:after="0" w:line="240" w:lineRule="auto"/>
-        <w:rPr>
-          <w:rFonts w:ascii="Times New Roman" w:eastAsia="Times New Roman" w:hAnsi="Times New Roman" w:cs="Times New Roman"/>
-          <w:sz w:val="24"/>
-          <w:szCs w:val="24"/>
-          <w:lang w:eastAsia="es-ES"/>
-        </w:rPr>
-      </w:pPr>
-      <w:r>
-        <w:rPr>
-          <w:rFonts w:ascii="Arial" w:eastAsia="Times New Roman" w:hAnsi="Arial" w:cs="Arial"/>
-          <w:b/>
-          <w:bCs/>
-          <w:color w:val="000000"/>
-          <w:lang w:eastAsia="es-ES"/>
-        </w:rPr>
-        <w:t>ZINEMA</w:t>
-      </w:r>
-      <w:r>
-        <w:rPr>
-          <w:rFonts w:ascii="Arial" w:eastAsia="Times New Roman" w:hAnsi="Arial" w:cs="Arial"/>
-          <w:color w:val="000000"/>
-          <w:lang w:eastAsia="es-ES"/>
-        </w:rPr>
-        <w:t>(</w:t>
-      </w:r>
-      <w:r>
-        <w:rPr>
-          <w:rFonts w:ascii="Arial" w:eastAsia="Times New Roman" w:hAnsi="Arial" w:cs="Arial"/>
-          <w:color w:val="000000"/>
-          <w:u w:val="single"/>
-          <w:lang w:eastAsia="es-ES"/>
-        </w:rPr>
-        <w:t>Id_Zinema(PK</w:t>
-      </w:r>
-      <w:proofErr w:type="gramStart"/>
-      <w:r>
-        <w:rPr>
-          <w:rFonts w:ascii="Arial" w:eastAsia="Times New Roman" w:hAnsi="Arial" w:cs="Arial"/>
-          <w:color w:val="000000"/>
-          <w:u w:val="single"/>
-          <w:lang w:eastAsia="es-ES"/>
-        </w:rPr>
-        <w:t>)</w:t>
-      </w:r>
-      <w:r>
-        <w:rPr>
-          <w:rFonts w:ascii="Arial" w:eastAsia="Times New Roman" w:hAnsi="Arial" w:cs="Arial"/>
-          <w:color w:val="000000"/>
-          <w:lang w:eastAsia="es-ES"/>
-        </w:rPr>
-        <w:t>,izena</w:t>
-      </w:r>
-      <w:proofErr w:type="gramEnd"/>
-      <w:r>
-        <w:rPr>
-          <w:rFonts w:ascii="Arial" w:eastAsia="Times New Roman" w:hAnsi="Arial" w:cs="Arial"/>
-          <w:color w:val="000000"/>
-          <w:lang w:eastAsia="es-ES"/>
-        </w:rPr>
-        <w:t>(unique),Areto-kopurua,Ordutegia,Kokapena)</w:t>
-      </w:r>
-    </w:p>
-    <w:p>
-      <w:pPr>
-        <w:spacing w:after="0" w:line="240" w:lineRule="auto"/>
-        <w:rPr>
-          <w:rFonts w:ascii="Times New Roman" w:eastAsia="Times New Roman" w:hAnsi="Times New Roman" w:cs="Times New Roman"/>
-          <w:sz w:val="24"/>
-          <w:szCs w:val="24"/>
-          <w:lang w:eastAsia="es-ES"/>
-        </w:rPr>
-      </w:pPr>
-    </w:p>
-    <w:p>
-      <w:pPr>
-        <w:spacing w:after="0" w:line="240" w:lineRule="auto"/>
-        <w:rPr>
-          <w:rFonts w:ascii="Times New Roman" w:eastAsia="Times New Roman" w:hAnsi="Times New Roman" w:cs="Times New Roman"/>
-          <w:sz w:val="24"/>
-          <w:szCs w:val="24"/>
-          <w:lang w:eastAsia="es-ES"/>
-        </w:rPr>
-      </w:pPr>
-      <w:r>
-        <w:rPr>
-          <w:rFonts w:ascii="Arial" w:eastAsia="Times New Roman" w:hAnsi="Arial" w:cs="Arial"/>
-          <w:b/>
-          <w:bCs/>
-          <w:color w:val="000000"/>
-          <w:lang w:eastAsia="es-ES"/>
-        </w:rPr>
-        <w:t xml:space="preserve">SARRERA </w:t>
-      </w:r>
-      <w:r>
-        <w:rPr>
-          <w:rFonts w:ascii="Arial" w:eastAsia="Times New Roman" w:hAnsi="Arial" w:cs="Arial"/>
-          <w:color w:val="000000"/>
-          <w:lang w:eastAsia="es-ES"/>
-        </w:rPr>
-        <w:t>(</w:t>
-      </w:r>
-      <w:r>
-        <w:rPr>
-          <w:rFonts w:ascii="Arial" w:eastAsia="Times New Roman" w:hAnsi="Arial" w:cs="Arial"/>
-          <w:color w:val="000000"/>
-          <w:u w:val="single"/>
-          <w:lang w:eastAsia="es-ES"/>
-        </w:rPr>
-        <w:t>Id_</w:t>
-      </w:r>
-      <w:proofErr w:type="gramStart"/>
-      <w:r>
-        <w:rPr>
-          <w:rFonts w:ascii="Arial" w:eastAsia="Times New Roman" w:hAnsi="Arial" w:cs="Arial"/>
-          <w:color w:val="000000"/>
-          <w:u w:val="single"/>
-          <w:lang w:eastAsia="es-ES"/>
-        </w:rPr>
-        <w:t>sarrera(</w:t>
-      </w:r>
-      <w:proofErr w:type="gramEnd"/>
-      <w:r>
-        <w:rPr>
-          <w:rFonts w:ascii="Arial" w:eastAsia="Times New Roman" w:hAnsi="Arial" w:cs="Arial"/>
-          <w:color w:val="000000"/>
-          <w:u w:val="single"/>
-          <w:lang w:eastAsia="es-ES"/>
-        </w:rPr>
-        <w:t>PK )</w:t>
-      </w:r>
-      <w:r>
-        <w:rPr>
-          <w:rFonts w:ascii="Arial" w:eastAsia="Times New Roman" w:hAnsi="Arial" w:cs="Arial"/>
-          <w:color w:val="000000"/>
-          <w:lang w:eastAsia="es-ES"/>
-        </w:rPr>
-        <w:t>,</w:t>
-      </w:r>
-      <w:r>
-        <w:rPr>
-          <w:rFonts w:ascii="Arial" w:eastAsia="Times New Roman" w:hAnsi="Arial" w:cs="Arial"/>
-          <w:color w:val="000000"/>
-          <w:u w:val="single"/>
-          <w:lang w:eastAsia="es-ES"/>
-        </w:rPr>
-        <w:t>Id_erosketa(FK),</w:t>
-      </w:r>
-      <w:r>
-        <w:rPr>
-          <w:rFonts w:ascii="Arial" w:eastAsia="Times New Roman" w:hAnsi="Arial" w:cs="Arial"/>
-          <w:color w:val="000000"/>
-          <w:lang w:eastAsia="es-ES"/>
-        </w:rPr>
-        <w:t>film_izena,prezioa,id_saioa(fk))</w:t>
-      </w:r>
-    </w:p>
-    <w:p>
-      <w:pPr>
-        <w:spacing w:after="240" w:line="240" w:lineRule="auto"/>
-        <w:rPr>
-          <w:rFonts w:ascii="Times New Roman" w:eastAsia="Times New Roman" w:hAnsi="Times New Roman" w:cs="Times New Roman"/>
-          <w:sz w:val="24"/>
-          <w:szCs w:val="24"/>
-          <w:lang w:eastAsia="es-ES"/>
-        </w:rPr>
-      </w:pPr>
-    </w:p>
-    <w:p>
-      <w:pPr>
-        <w:spacing w:after="0" w:line="240" w:lineRule="auto"/>
-        <w:rPr>
-          <w:rFonts w:ascii="Times New Roman" w:eastAsia="Times New Roman" w:hAnsi="Times New Roman" w:cs="Times New Roman"/>
-          <w:sz w:val="24"/>
-          <w:szCs w:val="24"/>
-          <w:lang w:eastAsia="es-ES"/>
-        </w:rPr>
-      </w:pPr>
-      <w:r>
-        <w:rPr>
-          <w:rFonts w:ascii="Arial" w:eastAsia="Times New Roman" w:hAnsi="Arial" w:cs="Arial"/>
-          <w:b/>
-          <w:bCs/>
-          <w:color w:val="000000"/>
-          <w:lang w:eastAsia="es-ES"/>
-        </w:rPr>
-        <w:t xml:space="preserve">ARETO </w:t>
-      </w:r>
-      <w:r>
-        <w:rPr>
-          <w:rFonts w:ascii="Arial" w:eastAsia="Times New Roman" w:hAnsi="Arial" w:cs="Arial"/>
-          <w:color w:val="000000"/>
-          <w:lang w:eastAsia="es-ES"/>
-        </w:rPr>
-        <w:t>(</w:t>
-      </w:r>
-      <w:r>
-        <w:rPr>
-          <w:rFonts w:ascii="Arial" w:eastAsia="Times New Roman" w:hAnsi="Arial" w:cs="Arial"/>
-          <w:color w:val="000000"/>
-          <w:u w:val="single"/>
-          <w:lang w:eastAsia="es-ES"/>
-        </w:rPr>
-        <w:t>Id_areto(PK</w:t>
-      </w:r>
-      <w:proofErr w:type="gramStart"/>
-      <w:r>
-        <w:rPr>
-          <w:rFonts w:ascii="Arial" w:eastAsia="Times New Roman" w:hAnsi="Arial" w:cs="Arial"/>
-          <w:color w:val="000000"/>
-          <w:u w:val="single"/>
-          <w:lang w:eastAsia="es-ES"/>
-        </w:rPr>
-        <w:t>)</w:t>
-      </w:r>
-      <w:r>
-        <w:rPr>
-          <w:rFonts w:ascii="Arial" w:eastAsia="Times New Roman" w:hAnsi="Arial" w:cs="Arial"/>
-          <w:color w:val="000000"/>
-          <w:lang w:eastAsia="es-ES"/>
-        </w:rPr>
-        <w:t>,</w:t>
-      </w:r>
-      <w:r>
-        <w:rPr>
-          <w:rFonts w:ascii="Arial" w:eastAsia="Times New Roman" w:hAnsi="Arial" w:cs="Arial"/>
-          <w:color w:val="000000"/>
-          <w:u w:val="single"/>
-          <w:lang w:eastAsia="es-ES"/>
-        </w:rPr>
-        <w:t>Id</w:t>
-      </w:r>
-      <w:proofErr w:type="gramEnd"/>
-      <w:r>
-        <w:rPr>
-          <w:rFonts w:ascii="Arial" w:eastAsia="Times New Roman" w:hAnsi="Arial" w:cs="Arial"/>
-          <w:color w:val="000000"/>
-          <w:u w:val="single"/>
-          <w:lang w:eastAsia="es-ES"/>
-        </w:rPr>
-        <w:t>_zinema(FK)</w:t>
-      </w:r>
-      <w:r>
-        <w:rPr>
-          <w:rFonts w:ascii="Arial" w:eastAsia="Times New Roman" w:hAnsi="Arial" w:cs="Arial"/>
-          <w:color w:val="000000"/>
-          <w:lang w:eastAsia="es-ES"/>
-        </w:rPr>
-        <w:t>,izena)</w:t>
-      </w:r>
-    </w:p>
-    <w:p>
-      <w:pPr>
-        <w:spacing w:after="0" w:line="240" w:lineRule="auto"/>
-        <w:rPr>
-          <w:rFonts w:ascii="Times New Roman" w:eastAsia="Times New Roman" w:hAnsi="Times New Roman" w:cs="Times New Roman"/>
-          <w:sz w:val="24"/>
-          <w:szCs w:val="24"/>
-          <w:lang w:eastAsia="es-ES"/>
-        </w:rPr>
-      </w:pPr>
-    </w:p>
-    <w:p>
-      <w:pPr>
-        <w:spacing w:after="0" w:line="240" w:lineRule="auto"/>
-        <w:rPr>
-          <w:rFonts w:ascii="Times New Roman" w:eastAsia="Times New Roman" w:hAnsi="Times New Roman" w:cs="Times New Roman"/>
-          <w:sz w:val="24"/>
-          <w:szCs w:val="24"/>
-          <w:lang w:eastAsia="es-ES"/>
-        </w:rPr>
-      </w:pPr>
-      <w:r>
-        <w:rPr>
-          <w:rFonts w:ascii="Arial" w:eastAsia="Times New Roman" w:hAnsi="Arial" w:cs="Arial"/>
-          <w:b/>
-          <w:bCs/>
-          <w:color w:val="000000"/>
-          <w:lang w:eastAsia="es-ES"/>
-        </w:rPr>
-        <w:t xml:space="preserve">FILMA </w:t>
-      </w:r>
-      <w:proofErr w:type="gramStart"/>
-      <w:r>
-        <w:rPr>
-          <w:rFonts w:ascii="Arial" w:eastAsia="Times New Roman" w:hAnsi="Arial" w:cs="Arial"/>
-          <w:color w:val="000000"/>
-          <w:lang w:eastAsia="es-ES"/>
-        </w:rPr>
-        <w:t>(</w:t>
-      </w:r>
-      <w:r>
-        <w:rPr>
-          <w:rFonts w:ascii="Arial" w:eastAsia="Times New Roman" w:hAnsi="Arial" w:cs="Arial"/>
-          <w:color w:val="000000"/>
-          <w:u w:val="single"/>
-          <w:lang w:eastAsia="es-ES"/>
-        </w:rPr>
-        <w:t xml:space="preserve"> Id</w:t>
-      </w:r>
-      <w:proofErr w:type="gramEnd"/>
-      <w:r>
-        <w:rPr>
-          <w:rFonts w:ascii="Arial" w:eastAsia="Times New Roman" w:hAnsi="Arial" w:cs="Arial"/>
-          <w:color w:val="000000"/>
-          <w:u w:val="single"/>
-          <w:lang w:eastAsia="es-ES"/>
-        </w:rPr>
-        <w:t>_filma(pk)</w:t>
-      </w:r>
-      <w:r>
-        <w:rPr>
-          <w:rFonts w:ascii="Arial" w:eastAsia="Times New Roman" w:hAnsi="Arial" w:cs="Arial"/>
-          <w:color w:val="000000"/>
-          <w:lang w:eastAsia="es-ES"/>
-        </w:rPr>
-        <w:t>,izena,generoa,iraupena,prezioa)</w:t>
-      </w:r>
-    </w:p>
-    <w:p>
-      <w:pPr>
-        <w:spacing w:after="0" w:line="240" w:lineRule="auto"/>
-        <w:rPr>
-          <w:rFonts w:ascii="Times New Roman" w:eastAsia="Times New Roman" w:hAnsi="Times New Roman" w:cs="Times New Roman"/>
-          <w:sz w:val="24"/>
-          <w:szCs w:val="24"/>
-          <w:lang w:eastAsia="es-ES"/>
-        </w:rPr>
-      </w:pPr>
-    </w:p>
-    <w:p>
-      <w:pPr>
-        <w:spacing w:after="0" w:line="240" w:lineRule="auto"/>
-        <w:rPr>
-          <w:rFonts w:ascii="Times New Roman" w:eastAsia="Times New Roman" w:hAnsi="Times New Roman" w:cs="Times New Roman"/>
-          <w:sz w:val="24"/>
-          <w:szCs w:val="24"/>
-          <w:lang w:eastAsia="es-ES"/>
-        </w:rPr>
-      </w:pPr>
-      <w:r>
-        <w:rPr>
-          <w:rFonts w:ascii="Arial" w:eastAsia="Times New Roman" w:hAnsi="Arial" w:cs="Arial"/>
-          <w:b/>
-          <w:bCs/>
-          <w:color w:val="000000"/>
-          <w:lang w:eastAsia="es-ES"/>
-        </w:rPr>
-        <w:t xml:space="preserve">SAIOA </w:t>
-      </w:r>
-      <w:r>
-        <w:rPr>
-          <w:rFonts w:ascii="Arial" w:eastAsia="Times New Roman" w:hAnsi="Arial" w:cs="Arial"/>
-          <w:color w:val="000000"/>
-          <w:lang w:eastAsia="es-ES"/>
-        </w:rPr>
-        <w:t>(</w:t>
-      </w:r>
-      <w:r>
-        <w:rPr>
-          <w:rFonts w:ascii="Arial" w:eastAsia="Times New Roman" w:hAnsi="Arial" w:cs="Arial"/>
-          <w:color w:val="000000"/>
-          <w:u w:val="single"/>
-          <w:lang w:eastAsia="es-ES"/>
-        </w:rPr>
-        <w:t>Id_saioa(pk</w:t>
-      </w:r>
-      <w:proofErr w:type="gramStart"/>
-      <w:r>
-        <w:rPr>
-          <w:rFonts w:ascii="Arial" w:eastAsia="Times New Roman" w:hAnsi="Arial" w:cs="Arial"/>
-          <w:color w:val="000000"/>
-          <w:u w:val="single"/>
-          <w:lang w:eastAsia="es-ES"/>
-        </w:rPr>
-        <w:t>)</w:t>
-      </w:r>
-      <w:r>
-        <w:rPr>
-          <w:rFonts w:ascii="Arial" w:eastAsia="Times New Roman" w:hAnsi="Arial" w:cs="Arial"/>
-          <w:color w:val="000000"/>
-          <w:lang w:eastAsia="es-ES"/>
-        </w:rPr>
-        <w:t>,</w:t>
-      </w:r>
-      <w:proofErr w:type="spellStart"/>
-      <w:r>
-        <w:rPr>
-          <w:rFonts w:ascii="Arial" w:eastAsia="Times New Roman" w:hAnsi="Arial" w:cs="Arial"/>
-          <w:color w:val="000000"/>
-          <w:lang w:eastAsia="es-ES"/>
-        </w:rPr>
-        <w:t>data</w:t>
-      </w:r>
-      <w:proofErr w:type="gramEnd"/>
-      <w:r>
-        <w:rPr>
-          <w:rFonts w:ascii="Arial" w:eastAsia="Times New Roman" w:hAnsi="Arial" w:cs="Arial"/>
-          <w:color w:val="000000"/>
-          <w:lang w:eastAsia="es-ES"/>
-        </w:rPr>
-        <w:t>,Hasiera-ordua</w:t>
-      </w:r>
-      <w:proofErr w:type="spellEnd"/>
-      <w:r>
-        <w:rPr>
-          <w:rFonts w:ascii="Arial" w:eastAsia="Times New Roman" w:hAnsi="Arial" w:cs="Arial"/>
-          <w:color w:val="000000"/>
-          <w:lang w:eastAsia="es-ES"/>
-        </w:rPr>
-        <w:t>)</w:t>
-      </w:r>
-    </w:p>
-    <w:p>
-      <w:pPr>
-        <w:rPr>
-          <w:rFonts w:ascii="Arial" w:eastAsia="Times New Roman" w:hAnsi="Arial" w:cs="Arial"/>
-          <w:color w:val="000000"/>
-          <w:lang w:eastAsia="es-ES"/>
-        </w:rPr>
-      </w:pPr>
-      <w:r>
-        <w:rPr>
-          <w:rFonts w:ascii="Times New Roman" w:eastAsia="Times New Roman" w:hAnsi="Times New Roman" w:cs="Times New Roman"/>
-          <w:sz w:val="24"/>
-          <w:szCs w:val="24"/>
-          <w:lang w:eastAsia="es-ES"/>
-        </w:rPr>
-        <w:br/>
-      </w:r>
-      <w:r>
-        <w:rPr>
-          <w:rFonts w:ascii="Arial" w:eastAsia="Times New Roman" w:hAnsi="Arial" w:cs="Arial"/>
-          <w:b/>
-          <w:bCs/>
-          <w:color w:val="000000"/>
-          <w:lang w:eastAsia="es-ES"/>
-        </w:rPr>
-        <w:t>ARETO-FILMA-</w:t>
-      </w:r>
-      <w:proofErr w:type="gramStart"/>
-      <w:r>
-        <w:rPr>
-          <w:rFonts w:ascii="Arial" w:eastAsia="Times New Roman" w:hAnsi="Arial" w:cs="Arial"/>
-          <w:b/>
-          <w:bCs/>
-          <w:color w:val="000000"/>
-          <w:lang w:eastAsia="es-ES"/>
-        </w:rPr>
-        <w:t>SAIO</w:t>
-      </w:r>
-      <w:r>
-        <w:rPr>
-          <w:rFonts w:ascii="Arial" w:eastAsia="Times New Roman" w:hAnsi="Arial" w:cs="Arial"/>
-          <w:color w:val="000000"/>
-          <w:u w:val="single"/>
-          <w:lang w:eastAsia="es-ES"/>
-        </w:rPr>
-        <w:t>(</w:t>
-      </w:r>
-      <w:proofErr w:type="gramEnd"/>
-      <w:r>
-        <w:rPr>
-          <w:rFonts w:ascii="Arial" w:eastAsia="Times New Roman" w:hAnsi="Arial" w:cs="Arial"/>
-          <w:color w:val="000000"/>
-          <w:u w:val="single"/>
-          <w:lang w:eastAsia="es-ES"/>
-        </w:rPr>
-        <w:t>id zinema(FK)</w:t>
-      </w:r>
-      <w:r>
-        <w:rPr>
-          <w:rFonts w:ascii="Arial" w:eastAsia="Times New Roman" w:hAnsi="Arial" w:cs="Arial"/>
-          <w:color w:val="000000"/>
-          <w:lang w:eastAsia="es-ES"/>
-        </w:rPr>
-        <w:t>,</w:t>
-      </w:r>
-      <w:r>
-        <w:rPr>
-          <w:rFonts w:ascii="Arial" w:eastAsia="Times New Roman" w:hAnsi="Arial" w:cs="Arial"/>
-          <w:color w:val="000000"/>
-          <w:u w:val="single"/>
-          <w:lang w:eastAsia="es-ES"/>
-        </w:rPr>
-        <w:t>Id_areto(FK),</w:t>
-      </w:r>
-      <w:r>
-        <w:rPr>
-          <w:rFonts w:ascii="Arial" w:eastAsia="Times New Roman" w:hAnsi="Arial" w:cs="Arial"/>
-          <w:color w:val="000000"/>
-          <w:lang w:eastAsia="es-ES"/>
-        </w:rPr>
-        <w:t>Id_filma(FK)</w:t>
-      </w:r>
-      <w:r>
-        <w:rPr>
-          <w:rFonts w:ascii="Arial" w:eastAsia="Times New Roman" w:hAnsi="Arial" w:cs="Arial"/>
-          <w:color w:val="000000"/>
-          <w:u w:val="single"/>
-          <w:lang w:eastAsia="es-ES"/>
-        </w:rPr>
-        <w:t>,Id_saioa(FK)</w:t>
-      </w:r>
-      <w:r>
-        <w:rPr>
-          <w:rFonts w:ascii="Arial" w:eastAsia="Times New Roman" w:hAnsi="Arial" w:cs="Arial"/>
-          <w:color w:val="000000"/>
-          <w:lang w:eastAsia="es-ES"/>
-        </w:rPr>
-        <w:t>)</w:t>
-      </w:r>
-    </w:p>
-    <w:p>
-      <w:pPr>
-        <w:rPr>
-          <w:rFonts w:ascii="Arial" w:eastAsia="Times New Roman" w:hAnsi="Arial" w:cs="Arial"/>
           <w:color w:val="000000"/>
           <w:lang w:eastAsia="es-ES"/>
         </w:rPr>
@@ -8409,7 +5007,7 @@
 </file>
 
 <file path=customXml/itemProps1.xml><?xml version="1.0" encoding="utf-8"?>
-<ds:datastoreItem xmlns:ds="http://schemas.openxmlformats.org/officeDocument/2006/customXml" ds:itemID="{01B1C753-B5DD-4D4D-ADC2-2EC22F9E9E91}">
+<ds:datastoreItem xmlns:ds="http://schemas.openxmlformats.org/officeDocument/2006/customXml" ds:itemID="{11E9114B-7D5B-4854-A5B3-53A7A640C56A}">
   <ds:schemaRefs>
     <ds:schemaRef ds:uri="http://schemas.openxmlformats.org/officeDocument/2006/bibliography"/>
   </ds:schemaRefs>

</xml_diff>

<commit_message>
Er diagrama eta normalizatuta sartuta
</commit_message>
<xml_diff>
--- a/ER eredua eta normalizazioak.docx
+++ b/ER eredua eta normalizazioak.docx
@@ -51,6 +51,7 @@
           <w:lang w:eastAsia="es-ES"/>
         </w:rPr>
       </w:pPr>
+      <w:proofErr w:type="spellStart"/>
       <w:r>
         <w:rPr>
           <w:rFonts w:ascii="Arial" w:eastAsia="Times New Roman" w:hAnsi="Arial" w:cs="Arial"/>
@@ -58,7 +59,16 @@
           <w:lang w:eastAsia="es-ES"/>
         </w:rPr>
         <w:lastRenderedPageBreak/>
-        <w:t xml:space="preserve">Zinema </w:t>
+        <w:t>Zinema</w:t>
+      </w:r>
+      <w:proofErr w:type="spellEnd"/>
+      <w:r>
+        <w:rPr>
+          <w:rFonts w:ascii="Arial" w:eastAsia="Times New Roman" w:hAnsi="Arial" w:cs="Arial"/>
+          <w:color w:val="000000"/>
+          <w:lang w:eastAsia="es-ES"/>
+        </w:rPr>
+        <w:t xml:space="preserve"> </w:t>
       </w:r>
       <w:proofErr w:type="spellStart"/>
       <w:r>
@@ -834,13 +844,23 @@
           <w:lang w:eastAsia="es-ES"/>
         </w:rPr>
       </w:pPr>
-      <w:r>
-        <w:rPr>
-          <w:rFonts w:ascii="Arial" w:eastAsia="Times New Roman" w:hAnsi="Arial" w:cs="Arial"/>
-          <w:color w:val="000000"/>
-          <w:lang w:eastAsia="es-ES"/>
-        </w:rPr>
-        <w:t xml:space="preserve">Zinema </w:t>
+      <w:proofErr w:type="spellStart"/>
+      <w:r>
+        <w:rPr>
+          <w:rFonts w:ascii="Arial" w:eastAsia="Times New Roman" w:hAnsi="Arial" w:cs="Arial"/>
+          <w:color w:val="000000"/>
+          <w:lang w:eastAsia="es-ES"/>
+        </w:rPr>
+        <w:t>Zinema</w:t>
+      </w:r>
+      <w:proofErr w:type="spellEnd"/>
+      <w:r>
+        <w:rPr>
+          <w:rFonts w:ascii="Arial" w:eastAsia="Times New Roman" w:hAnsi="Arial" w:cs="Arial"/>
+          <w:color w:val="000000"/>
+          <w:lang w:eastAsia="es-ES"/>
+        </w:rPr>
+        <w:t xml:space="preserve"> </w:t>
       </w:r>
       <w:proofErr w:type="spellStart"/>
       <w:r>
@@ -1148,7 +1168,25 @@
           <w:color w:val="000000"/>
           <w:lang w:eastAsia="es-ES"/>
         </w:rPr>
-        <w:t xml:space="preserve"> zinema </w:t>
+        <w:t xml:space="preserve"> </w:t>
+      </w:r>
+      <w:proofErr w:type="spellStart"/>
+      <w:r>
+        <w:rPr>
+          <w:rFonts w:ascii="Arial" w:eastAsia="Times New Roman" w:hAnsi="Arial" w:cs="Arial"/>
+          <w:color w:val="000000"/>
+          <w:lang w:eastAsia="es-ES"/>
+        </w:rPr>
+        <w:t>zinema</w:t>
+      </w:r>
+      <w:proofErr w:type="spellEnd"/>
+      <w:r>
+        <w:rPr>
+          <w:rFonts w:ascii="Arial" w:eastAsia="Times New Roman" w:hAnsi="Arial" w:cs="Arial"/>
+          <w:color w:val="000000"/>
+          <w:lang w:eastAsia="es-ES"/>
+        </w:rPr>
+        <w:t xml:space="preserve"> </w:t>
       </w:r>
       <w:proofErr w:type="spellStart"/>
       <w:r>
@@ -1202,13 +1240,23 @@
           <w:lang w:eastAsia="es-ES"/>
         </w:rPr>
       </w:pPr>
-      <w:r>
-        <w:rPr>
-          <w:rFonts w:ascii="Arial" w:eastAsia="Times New Roman" w:hAnsi="Arial" w:cs="Arial"/>
-          <w:color w:val="000000"/>
-          <w:lang w:eastAsia="es-ES"/>
-        </w:rPr>
-        <w:t xml:space="preserve">Zinema </w:t>
+      <w:proofErr w:type="spellStart"/>
+      <w:r>
+        <w:rPr>
+          <w:rFonts w:ascii="Arial" w:eastAsia="Times New Roman" w:hAnsi="Arial" w:cs="Arial"/>
+          <w:color w:val="000000"/>
+          <w:lang w:eastAsia="es-ES"/>
+        </w:rPr>
+        <w:t>Zinema</w:t>
+      </w:r>
+      <w:proofErr w:type="spellEnd"/>
+      <w:r>
+        <w:rPr>
+          <w:rFonts w:ascii="Arial" w:eastAsia="Times New Roman" w:hAnsi="Arial" w:cs="Arial"/>
+          <w:color w:val="000000"/>
+          <w:lang w:eastAsia="es-ES"/>
+        </w:rPr>
+        <w:t xml:space="preserve"> </w:t>
       </w:r>
       <w:proofErr w:type="spellStart"/>
       <w:r>
@@ -1784,7 +1832,25 @@
           <w:color w:val="000000"/>
           <w:lang w:eastAsia="es-ES"/>
         </w:rPr>
-        <w:t xml:space="preserve"> zinema </w:t>
+        <w:t xml:space="preserve"> </w:t>
+      </w:r>
+      <w:proofErr w:type="spellStart"/>
+      <w:r>
+        <w:rPr>
+          <w:rFonts w:ascii="Arial" w:eastAsia="Times New Roman" w:hAnsi="Arial" w:cs="Arial"/>
+          <w:color w:val="000000"/>
+          <w:lang w:eastAsia="es-ES"/>
+        </w:rPr>
+        <w:t>zinema</w:t>
+      </w:r>
+      <w:proofErr w:type="spellEnd"/>
+      <w:r>
+        <w:rPr>
+          <w:rFonts w:ascii="Arial" w:eastAsia="Times New Roman" w:hAnsi="Arial" w:cs="Arial"/>
+          <w:color w:val="000000"/>
+          <w:lang w:eastAsia="es-ES"/>
+        </w:rPr>
+        <w:t xml:space="preserve"> </w:t>
       </w:r>
       <w:proofErr w:type="spellStart"/>
       <w:r>
@@ -2025,7 +2091,25 @@
           <w:color w:val="000000"/>
           <w:lang w:eastAsia="es-ES"/>
         </w:rPr>
-        <w:t xml:space="preserve">), izena, </w:t>
+        <w:t xml:space="preserve">), </w:t>
+      </w:r>
+      <w:proofErr w:type="spellStart"/>
+      <w:r>
+        <w:rPr>
+          <w:rFonts w:ascii="Arial" w:eastAsia="Times New Roman" w:hAnsi="Arial" w:cs="Arial"/>
+          <w:color w:val="000000"/>
+          <w:lang w:eastAsia="es-ES"/>
+        </w:rPr>
+        <w:t>izena</w:t>
+      </w:r>
+      <w:proofErr w:type="spellEnd"/>
+      <w:r>
+        <w:rPr>
+          <w:rFonts w:ascii="Arial" w:eastAsia="Times New Roman" w:hAnsi="Arial" w:cs="Arial"/>
+          <w:color w:val="000000"/>
+          <w:lang w:eastAsia="es-ES"/>
+        </w:rPr>
+        <w:t xml:space="preserve">, </w:t>
       </w:r>
       <w:proofErr w:type="spellStart"/>
       <w:proofErr w:type="gramStart"/>
@@ -2701,7 +2785,25 @@
           <w:color w:val="000000"/>
           <w:lang w:eastAsia="es-ES"/>
         </w:rPr>
-        <w:t xml:space="preserve">, NAN ,jaiotze-data, </w:t>
+        <w:t>, NAN ,</w:t>
+      </w:r>
+      <w:proofErr w:type="spellStart"/>
+      <w:r>
+        <w:rPr>
+          <w:rFonts w:ascii="Arial" w:eastAsia="Times New Roman" w:hAnsi="Arial" w:cs="Arial"/>
+          <w:color w:val="000000"/>
+          <w:lang w:eastAsia="es-ES"/>
+        </w:rPr>
+        <w:t>jaiotze</w:t>
+      </w:r>
+      <w:proofErr w:type="spellEnd"/>
+      <w:r>
+        <w:rPr>
+          <w:rFonts w:ascii="Arial" w:eastAsia="Times New Roman" w:hAnsi="Arial" w:cs="Arial"/>
+          <w:color w:val="000000"/>
+          <w:lang w:eastAsia="es-ES"/>
+        </w:rPr>
+        <w:t xml:space="preserve">-data, </w:t>
       </w:r>
       <w:proofErr w:type="spellStart"/>
       <w:r>
@@ -2768,18 +2870,18 @@
         </w:rPr>
         <w:lastRenderedPageBreak/>
         <w:drawing>
-          <wp:anchor distT="0" distB="0" distL="114300" distR="114300" simplePos="0" relativeHeight="251658240" behindDoc="0" locked="0" layoutInCell="1" allowOverlap="1" wp14:anchorId="7B6AC70C" wp14:editId="4A62FF0F">
+          <wp:anchor distT="0" distB="0" distL="114300" distR="114300" simplePos="0" relativeHeight="251659264" behindDoc="0" locked="0" layoutInCell="1" allowOverlap="1">
             <wp:simplePos x="0" y="0"/>
-            <wp:positionH relativeFrom="column">
-              <wp:posOffset>-394335</wp:posOffset>
+            <wp:positionH relativeFrom="margin">
+              <wp:align>right</wp:align>
             </wp:positionH>
             <wp:positionV relativeFrom="paragraph">
-              <wp:posOffset>344805</wp:posOffset>
+              <wp:posOffset>425450</wp:posOffset>
             </wp:positionV>
-            <wp:extent cx="5958205" cy="5803265"/>
-            <wp:effectExtent l="0" t="0" r="4445" b="6985"/>
+            <wp:extent cx="5400040" cy="5758815"/>
+            <wp:effectExtent l="0" t="0" r="0" b="0"/>
             <wp:wrapSquare wrapText="bothSides"/>
-            <wp:docPr id="1" name="Imagen 1" descr="https://lh7-us.googleusercontent.com/yWCsZflk4uLmNBax_YhQCdub7JYPXlIX2PYbIgw0TR-7zAy1r4l0MCAlQ0w5bJ7CUWBtrNZrCMm9f_iQFx3DAvLkCVGcUYe8s1WyxZpDXP2CPVoM-ugR3aMGduILlihqFBWOZYj2tQjVYtQSogrVbPY"/>
+            <wp:docPr id="2" name="Imagen 2" descr="https://lh7-us.googleusercontent.com/J7Mclb4laI9JRHHIVaydOFz1Qhliiei5CLwtQbB7cpDqAqdi4C_RER4CBNyyUy97uABqYe1ANc0eAJZfxTcYNEbHJluKZEOUozhNtpCxt_Yq5FvgwhyiCJt_9MannQNTaYJIY3ekq083kY5X1T0Ykxc"/>
             <wp:cNvGraphicFramePr>
               <a:graphicFrameLocks xmlns:a="http://schemas.openxmlformats.org/drawingml/2006/main" noChangeAspect="1"/>
             </wp:cNvGraphicFramePr>
@@ -2787,7 +2889,7 @@
               <a:graphicData uri="http://schemas.openxmlformats.org/drawingml/2006/picture">
                 <pic:pic xmlns:pic="http://schemas.openxmlformats.org/drawingml/2006/picture">
                   <pic:nvPicPr>
-                    <pic:cNvPr id="0" name="Picture 1" descr="https://lh7-us.googleusercontent.com/yWCsZflk4uLmNBax_YhQCdub7JYPXlIX2PYbIgw0TR-7zAy1r4l0MCAlQ0w5bJ7CUWBtrNZrCMm9f_iQFx3DAvLkCVGcUYe8s1WyxZpDXP2CPVoM-ugR3aMGduILlihqFBWOZYj2tQjVYtQSogrVbPY"/>
+                    <pic:cNvPr id="0" name="Picture 1" descr="https://lh7-us.googleusercontent.com/J7Mclb4laI9JRHHIVaydOFz1Qhliiei5CLwtQbB7cpDqAqdi4C_RER4CBNyyUy97uABqYe1ANc0eAJZfxTcYNEbHJluKZEOUozhNtpCxt_Yq5FvgwhyiCJt_9MannQNTaYJIY3ekq083kY5X1T0Ykxc"/>
                     <pic:cNvPicPr>
                       <a:picLocks noChangeAspect="1" noChangeArrowheads="1"/>
                     </pic:cNvPicPr>
@@ -2808,7 +2910,7 @@
                   <pic:spPr bwMode="auto">
                     <a:xfrm>
                       <a:off x="0" y="0"/>
-                      <a:ext cx="5958205" cy="5803265"/>
+                      <a:ext cx="5400040" cy="5758815"/>
                     </a:xfrm>
                     <a:prstGeom prst="rect">
                       <a:avLst/>
@@ -2847,8 +2949,6 @@
           <w:u w:val="single"/>
         </w:rPr>
       </w:pPr>
-      <w:bookmarkStart w:id="0" w:name="_GoBack"/>
-      <w:bookmarkEnd w:id="0"/>
     </w:p>
     <w:p/>
     <w:p/>
@@ -2859,10 +2959,10 @@
           <w:lang w:eastAsia="es-ES"/>
         </w:rPr>
         <w:drawing>
-          <wp:inline distT="0" distB="0" distL="0" distR="0" wp14:anchorId="355CCC90" wp14:editId="3BDB11BC">
-            <wp:extent cx="5400040" cy="2957195"/>
-            <wp:effectExtent l="0" t="0" r="0" b="0"/>
-            <wp:docPr id="3" name="Imagen 3"/>
+          <wp:inline distT="0" distB="0" distL="0" distR="0" wp14:anchorId="61701E27" wp14:editId="44503387">
+            <wp:extent cx="5400040" cy="2794635"/>
+            <wp:effectExtent l="0" t="0" r="0" b="5715"/>
+            <wp:docPr id="1" name="Imagen 1"/>
             <wp:cNvGraphicFramePr>
               <a:graphicFrameLocks xmlns:a="http://schemas.openxmlformats.org/drawingml/2006/main" noChangeAspect="1"/>
             </wp:cNvGraphicFramePr>
@@ -2882,7 +2982,7 @@
                   <pic:spPr>
                     <a:xfrm>
                       <a:off x="0" y="0"/>
-                      <a:ext cx="5400040" cy="2957195"/>
+                      <a:ext cx="5400040" cy="2794635"/>
                     </a:xfrm>
                     <a:prstGeom prst="rect">
                       <a:avLst/>
@@ -2894,6 +2994,8 @@
           </wp:inline>
         </w:drawing>
       </w:r>
+      <w:bookmarkStart w:id="0" w:name="_GoBack"/>
+      <w:bookmarkEnd w:id="0"/>
     </w:p>
     <w:p/>
     <w:p/>
@@ -5007,7 +5109,7 @@
 </file>
 
 <file path=customXml/itemProps1.xml><?xml version="1.0" encoding="utf-8"?>
-<ds:datastoreItem xmlns:ds="http://schemas.openxmlformats.org/officeDocument/2006/customXml" ds:itemID="{11E9114B-7D5B-4854-A5B3-53A7A640C56A}">
+<ds:datastoreItem xmlns:ds="http://schemas.openxmlformats.org/officeDocument/2006/customXml" ds:itemID="{B2738781-7A69-402F-AA8F-72AB8538DED8}">
   <ds:schemaRefs>
     <ds:schemaRef ds:uri="http://schemas.openxmlformats.org/officeDocument/2006/bibliography"/>
   </ds:schemaRefs>

</xml_diff>